<commit_message>
Backend, Web client: documentation update
</commit_message>
<xml_diff>
--- a/211215 fejlesztes 1. resze/unit tesztek.docx
+++ b/211215 fejlesztes 1. resze/unit tesztek.docx
@@ -1,10 +1,10 @@
 
 <file path=word/document.xml><?xml version="1.0" encoding="utf-8"?>
-<w:document xmlns:ve="http://schemas.openxmlformats.org/markup-compatibility/2006" xmlns:o="urn:schemas-microsoft-com:office:office" xmlns:r="http://schemas.openxmlformats.org/officeDocument/2006/relationships" xmlns:m="http://schemas.openxmlformats.org/officeDocument/2006/math" xmlns:v="urn:schemas-microsoft-com:vml" xmlns:wp="http://schemas.openxmlformats.org/drawingml/2006/wordprocessingDrawing" xmlns:w10="urn:schemas-microsoft-com:office:word" xmlns:w="http://schemas.openxmlformats.org/wordprocessingml/2006/main" xmlns:wne="http://schemas.microsoft.com/office/word/2006/wordml">
+<w:document xmlns:wpc="http://schemas.microsoft.com/office/word/2010/wordprocessingCanvas" xmlns:cx="http://schemas.microsoft.com/office/drawing/2014/chartex" xmlns:cx1="http://schemas.microsoft.com/office/drawing/2015/9/8/chartex" xmlns:cx2="http://schemas.microsoft.com/office/drawing/2015/10/21/chartex" xmlns:cx3="http://schemas.microsoft.com/office/drawing/2016/5/9/chartex" xmlns:cx4="http://schemas.microsoft.com/office/drawing/2016/5/10/chartex" xmlns:cx5="http://schemas.microsoft.com/office/drawing/2016/5/11/chartex" xmlns:cx6="http://schemas.microsoft.com/office/drawing/2016/5/12/chartex" xmlns:cx7="http://schemas.microsoft.com/office/drawing/2016/5/13/chartex" xmlns:cx8="http://schemas.microsoft.com/office/drawing/2016/5/14/chartex" xmlns:mc="http://schemas.openxmlformats.org/markup-compatibility/2006" xmlns:aink="http://schemas.microsoft.com/office/drawing/2016/ink" xmlns:am3d="http://schemas.microsoft.com/office/drawing/2017/model3d" xmlns:o="urn:schemas-microsoft-com:office:office" xmlns:r="http://schemas.openxmlformats.org/officeDocument/2006/relationships" xmlns:m="http://schemas.openxmlformats.org/officeDocument/2006/math" xmlns:v="urn:schemas-microsoft-com:vml" xmlns:wp14="http://schemas.microsoft.com/office/word/2010/wordprocessingDrawing" xmlns:wp="http://schemas.openxmlformats.org/drawingml/2006/wordprocessingDrawing" xmlns:w10="urn:schemas-microsoft-com:office:word" xmlns:w="http://schemas.openxmlformats.org/wordprocessingml/2006/main" xmlns:w14="http://schemas.microsoft.com/office/word/2010/wordml" xmlns:w15="http://schemas.microsoft.com/office/word/2012/wordml" xmlns:w16cid="http://schemas.microsoft.com/office/word/2016/wordml/cid" xmlns:w16se="http://schemas.microsoft.com/office/word/2015/wordml/symex" xmlns:wpg="http://schemas.microsoft.com/office/word/2010/wordprocessingGroup" xmlns:wpi="http://schemas.microsoft.com/office/word/2010/wordprocessingInk" xmlns:wne="http://schemas.microsoft.com/office/word/2006/wordml" xmlns:wps="http://schemas.microsoft.com/office/word/2010/wordprocessingShape" mc:Ignorable="w14 w15 w16se w16cid wp14">
   <w:body>
     <w:p>
       <w:pPr>
-        <w:pStyle w:val="Heading3"/>
+        <w:pStyle w:val="Cmsor3"/>
         <w:rPr>
           <w:sz w:val="48"/>
           <w:szCs w:val="48"/>
@@ -33,7 +33,25 @@
           <w:szCs w:val="24"/>
           <w:lang w:val="hu-HU"/>
         </w:rPr>
-        <w:t>Kirsch Ádám Péter – Sztrelcsik Zoltán</w:t>
+        <w:t xml:space="preserve">Kirsch Ádám Péter – </w:t>
+      </w:r>
+      <w:proofErr w:type="spellStart"/>
+      <w:r>
+        <w:rPr>
+          <w:sz w:val="24"/>
+          <w:szCs w:val="24"/>
+          <w:lang w:val="hu-HU"/>
+        </w:rPr>
+        <w:t>Sztrelcsik</w:t>
+      </w:r>
+      <w:proofErr w:type="spellEnd"/>
+      <w:r>
+        <w:rPr>
+          <w:sz w:val="24"/>
+          <w:szCs w:val="24"/>
+          <w:lang w:val="hu-HU"/>
+        </w:rPr>
+        <w:t xml:space="preserve"> Zoltán</w:t>
       </w:r>
     </w:p>
     <w:p>
@@ -79,7 +97,25 @@
           <w:szCs w:val="24"/>
           <w:lang w:val="hu-HU"/>
         </w:rPr>
-        <w:t>. Az asztali frontend alkalmazásban bármelyik adattábla esetén lehetőség van nemcsak egyetlen, hanem egy meghatározott érték feletti, vagy alatti rekordokra is szűrést végezni. Az alábbi képen például az 1500 Ft feletti vételárú termékek láthatóak.</w:t>
+        <w:t xml:space="preserve">. Az asztali frontend alkalmazásban bármelyik adattábla esetén lehetőség van nemcsak egyetlen, hanem egy meghatározott érték feletti, vagy alatti rekordokra is szűrést végezni. Az alábbi képen például az 1500 Ft feletti vételárú termékek </w:t>
+      </w:r>
+      <w:proofErr w:type="spellStart"/>
+      <w:r>
+        <w:rPr>
+          <w:sz w:val="24"/>
+          <w:szCs w:val="24"/>
+          <w:lang w:val="hu-HU"/>
+        </w:rPr>
+        <w:t>láthatóak</w:t>
+      </w:r>
+      <w:proofErr w:type="spellEnd"/>
+      <w:r>
+        <w:rPr>
+          <w:sz w:val="24"/>
+          <w:szCs w:val="24"/>
+          <w:lang w:val="hu-HU"/>
+        </w:rPr>
+        <w:t>.</w:t>
       </w:r>
     </w:p>
     <w:p>
@@ -117,7 +153,7 @@
             <v:path o:extrusionok="f" gradientshapeok="t" o:connecttype="rect"/>
             <o:lock v:ext="edit" aspectratio="t"/>
           </v:shapetype>
-          <v:shape id="_x0000_i1025" type="#_x0000_t75" style="width:479.25pt;height:147pt">
+          <v:shape id="_x0000_i1025" type="#_x0000_t75" style="width:479.7pt;height:146.9pt">
             <v:imagedata r:id="rId7" o:title=""/>
           </v:shape>
         </w:pict>
@@ -167,7 +203,7 @@
           <w:lang w:val="hu-HU"/>
         </w:rPr>
         <w:pict>
-          <v:shape id="_x0000_i1026" type="#_x0000_t75" style="width:456pt;height:241.5pt">
+          <v:shape id="_x0000_i1026" type="#_x0000_t75" style="width:456.3pt;height:241.3pt">
             <v:imagedata r:id="rId8" o:title=""/>
           </v:shape>
         </w:pict>
@@ -216,8 +252,9 @@
           <w:szCs w:val="24"/>
           <w:lang w:val="hu-HU"/>
         </w:rPr>
+        <w:lastRenderedPageBreak/>
         <w:pict>
-          <v:shape id="_x0000_i1027" type="#_x0000_t75" style="width:351.75pt;height:104.25pt">
+          <v:shape id="_x0000_i1027" type="#_x0000_t75" style="width:352.2pt;height:104.1pt">
             <v:imagedata r:id="rId9" o:title=""/>
           </v:shape>
         </w:pict>
@@ -285,7 +322,7 @@
           <w:lang w:val="hu-HU"/>
         </w:rPr>
         <w:pict>
-          <v:shape id="_x0000_i1028" type="#_x0000_t75" style="width:480pt;height:198.75pt">
+          <v:shape id="_x0000_i1028" type="#_x0000_t75" style="width:479.7pt;height:198.5pt">
             <v:imagedata r:id="rId10" o:title=""/>
           </v:shape>
         </w:pict>
@@ -307,7 +344,7 @@
           <w:lang w:val="hu-HU"/>
         </w:rPr>
         <w:pict>
-          <v:shape id="_x0000_i1029" type="#_x0000_t75" style="width:479.25pt;height:150pt">
+          <v:shape id="_x0000_i1029" type="#_x0000_t75" style="width:479.7pt;height:149.85pt">
             <v:imagedata r:id="rId11" o:title=""/>
           </v:shape>
         </w:pict>
@@ -329,7 +366,7 @@
           <w:lang w:val="hu-HU"/>
         </w:rPr>
         <w:pict>
-          <v:shape id="_x0000_i1030" type="#_x0000_t75" style="width:478.5pt;height:158.25pt">
+          <v:shape id="_x0000_i1030" type="#_x0000_t75" style="width:478.7pt;height:158.6pt">
             <v:imagedata r:id="rId12" o:title=""/>
           </v:shape>
         </w:pict>
@@ -350,8 +387,9 @@
           <w:szCs w:val="24"/>
           <w:lang w:val="hu-HU"/>
         </w:rPr>
+        <w:lastRenderedPageBreak/>
         <w:pict>
-          <v:shape id="_x0000_i1031" type="#_x0000_t75" style="width:481.5pt;height:136.5pt">
+          <v:shape id="_x0000_i1031" type="#_x0000_t75" style="width:481.6pt;height:136.2pt">
             <v:imagedata r:id="rId13" o:title=""/>
           </v:shape>
         </w:pict>
@@ -404,7 +442,25 @@
           <w:szCs w:val="24"/>
           <w:lang w:val="hu-HU"/>
         </w:rPr>
-        <w:t>A teljesség kedvéért a "&gt;=" és "&lt;=" relációs jelek esetén mindkét reláció teljesülését vizsgáltuk, tehát például az utolsó tesztben szereplő "&lt;=" relációs jelek esetén a sikeres teszt feltétele az volt, hogy egy kisebb és nagyobb szám esetén a "&lt;" viszony, két egyenlő érték esetén pedig a  "=" teljesüljön.</w:t>
+        <w:t xml:space="preserve">A teljesség kedvéért a "&gt;=" és "&lt;=" relációs jelek esetén mindkét reláció teljesülését vizsgáltuk, tehát például az utolsó tesztben szereplő "&lt;=" relációs jelek esetén a sikeres teszt feltétele az volt, hogy egy kisebb és nagyobb szám esetén a "&lt;" viszony, két egyenlő érték esetén pedig </w:t>
+      </w:r>
+      <w:proofErr w:type="gramStart"/>
+      <w:r>
+        <w:rPr>
+          <w:sz w:val="24"/>
+          <w:szCs w:val="24"/>
+          <w:lang w:val="hu-HU"/>
+        </w:rPr>
+        <w:t>a  "</w:t>
+      </w:r>
+      <w:proofErr w:type="gramEnd"/>
+      <w:r>
+        <w:rPr>
+          <w:sz w:val="24"/>
+          <w:szCs w:val="24"/>
+          <w:lang w:val="hu-HU"/>
+        </w:rPr>
+        <w:t>=" teljesüljön.</w:t>
       </w:r>
     </w:p>
     <w:p>
@@ -441,7 +497,7 @@
           <w:lang w:val="hu-HU"/>
         </w:rPr>
         <w:pict>
-          <v:shape id="_x0000_i1033" type="#_x0000_t75" style="width:404.25pt;height:185.25pt">
+          <v:shape id="_x0000_i1033" type="#_x0000_t75" style="width:404.75pt;height:184.85pt">
             <v:imagedata r:id="rId15" o:title=""/>
           </v:shape>
         </w:pict>
@@ -510,8 +566,9 @@
           <w:szCs w:val="24"/>
           <w:lang w:val="hu-HU"/>
         </w:rPr>
+        <w:lastRenderedPageBreak/>
         <w:pict>
-          <v:shape id="_x0000_i1034" type="#_x0000_t75" style="width:481.5pt;height:203.25pt">
+          <v:shape id="_x0000_i1034" type="#_x0000_t75" style="width:481.6pt;height:203.35pt">
             <v:imagedata r:id="rId16" o:title=""/>
           </v:shape>
         </w:pict>
@@ -519,20 +576,36 @@
     </w:p>
     <w:p>
       <w:pPr>
-        <w:pStyle w:val="BodyText"/>
-      </w:pPr>
-    </w:p>
-    <w:p>
-      <w:pPr>
-        <w:pStyle w:val="BodyText"/>
-      </w:pPr>
-      <w:r>
-        <w:t>A jobb alsó sarokban lévő "Stack trace" alatt konkrétan az is megjelenik, hogy melyik teszteset melyik sorban hiúsult meg, ami a hibakeresést jelentősen megkönnyíti.</w:t>
-      </w:r>
-    </w:p>
-    <w:p>
-      <w:pPr>
-        <w:pStyle w:val="BodyText"/>
+        <w:pStyle w:val="Szvegtrzs"/>
+      </w:pPr>
+    </w:p>
+    <w:p>
+      <w:pPr>
+        <w:pStyle w:val="Szvegtrzs"/>
+      </w:pPr>
+      <w:r>
+        <w:t>A jobb alsó sarokban lévő "</w:t>
+      </w:r>
+      <w:proofErr w:type="spellStart"/>
+      <w:r>
+        <w:t>Stack</w:t>
+      </w:r>
+      <w:proofErr w:type="spellEnd"/>
+      <w:r>
+        <w:t xml:space="preserve"> </w:t>
+      </w:r>
+      <w:proofErr w:type="spellStart"/>
+      <w:r>
+        <w:t>trace</w:t>
+      </w:r>
+      <w:proofErr w:type="spellEnd"/>
+      <w:r>
+        <w:t>" alatt konkrétan az is megjelenik, hogy melyik teszteset melyik sorban hiúsult meg, ami a hibakeresést jelentősen megkönnyíti.</w:t>
+      </w:r>
+    </w:p>
+    <w:p>
+      <w:pPr>
+        <w:pStyle w:val="Szvegtrzs"/>
       </w:pPr>
       <w:r>
         <w:t>Arra is lehetőség van, hogy az egyes teszteseteknél saját egyéni hibaüzenetet adjunk meg, így a futtatáskor kiírt mezőben ez is megjelenik:</w:t>
@@ -554,7 +627,7 @@
           <w:lang w:val="hu-HU"/>
         </w:rPr>
         <w:pict>
-          <v:shape id="_x0000_i1035" type="#_x0000_t75" style="width:481.5pt;height:218.25pt">
+          <v:shape id="_x0000_i1035" type="#_x0000_t75" style="width:481.6pt;height:217.95pt">
             <v:imagedata r:id="rId17" o:title=""/>
           </v:shape>
         </w:pict>
@@ -603,8 +676,9 @@
           <w:szCs w:val="24"/>
           <w:lang w:val="hu-HU"/>
         </w:rPr>
+        <w:lastRenderedPageBreak/>
         <w:pict>
-          <v:shape id="_x0000_i1036" type="#_x0000_t75" style="width:477pt;height:195.75pt">
+          <v:shape id="_x0000_i1036" type="#_x0000_t75" style="width:477.75pt;height:195.55pt">
             <v:imagedata r:id="rId18" o:title=""/>
           </v:shape>
         </w:pict>
@@ -650,7 +724,7 @@
     </w:p>
     <w:p>
       <w:pPr>
-        <w:pStyle w:val="Heading3"/>
+        <w:pStyle w:val="Cmsor3"/>
         <w:rPr>
           <w:sz w:val="48"/>
           <w:szCs w:val="48"/>
@@ -661,6 +735,14 @@
           <w:sz w:val="48"/>
           <w:szCs w:val="48"/>
         </w:rPr>
+        <w:br w:type="page"/>
+      </w:r>
+      <w:r>
+        <w:rPr>
+          <w:sz w:val="48"/>
+          <w:szCs w:val="48"/>
+        </w:rPr>
+        <w:lastRenderedPageBreak/>
         <w:t>Unit tesztek – WCF</w:t>
       </w:r>
     </w:p>
@@ -707,35 +789,71 @@
           <w:szCs w:val="24"/>
           <w:lang w:val="hu-HU"/>
         </w:rPr>
-        <w:t>. Ezek bármelyik tábla vonatkozásában működnek, a tesztelés céljára a függvényeket a felhasználók (users) tábla vonatkozásában hívtuk meg.</w:t>
-      </w:r>
-    </w:p>
-    <w:p>
-      <w:pPr>
-        <w:jc w:val="both"/>
-        <w:rPr>
-          <w:sz w:val="24"/>
-          <w:szCs w:val="24"/>
-          <w:lang w:val="hu-HU"/>
-        </w:rPr>
-      </w:pPr>
-    </w:p>
-    <w:p>
-      <w:pPr>
-        <w:jc w:val="both"/>
-        <w:rPr>
-          <w:sz w:val="24"/>
-          <w:szCs w:val="24"/>
-          <w:lang w:val="hu-HU"/>
-        </w:rPr>
-      </w:pPr>
-      <w:r>
-        <w:rPr>
-          <w:sz w:val="24"/>
-          <w:szCs w:val="24"/>
-          <w:lang w:val="hu-HU"/>
-        </w:rPr>
-        <w:t>Az első unitteszt a MySQL adatbázishoz történő kapcsolódást teszteli:</w:t>
+        <w:t>. Ezek bármelyik tábla vonatkozásában működnek, a tesztelés céljára a függvényeket a felhasználók (</w:t>
+      </w:r>
+      <w:proofErr w:type="spellStart"/>
+      <w:r>
+        <w:rPr>
+          <w:sz w:val="24"/>
+          <w:szCs w:val="24"/>
+          <w:lang w:val="hu-HU"/>
+        </w:rPr>
+        <w:t>users</w:t>
+      </w:r>
+      <w:proofErr w:type="spellEnd"/>
+      <w:r>
+        <w:rPr>
+          <w:sz w:val="24"/>
+          <w:szCs w:val="24"/>
+          <w:lang w:val="hu-HU"/>
+        </w:rPr>
+        <w:t>) tábla vonatkozásában hívtuk meg.</w:t>
+      </w:r>
+    </w:p>
+    <w:p>
+      <w:pPr>
+        <w:jc w:val="both"/>
+        <w:rPr>
+          <w:sz w:val="24"/>
+          <w:szCs w:val="24"/>
+          <w:lang w:val="hu-HU"/>
+        </w:rPr>
+      </w:pPr>
+    </w:p>
+    <w:p>
+      <w:pPr>
+        <w:jc w:val="both"/>
+        <w:rPr>
+          <w:sz w:val="24"/>
+          <w:szCs w:val="24"/>
+          <w:lang w:val="hu-HU"/>
+        </w:rPr>
+      </w:pPr>
+      <w:r>
+        <w:rPr>
+          <w:sz w:val="24"/>
+          <w:szCs w:val="24"/>
+          <w:lang w:val="hu-HU"/>
+        </w:rPr>
+        <w:t xml:space="preserve">Az első unitteszt a </w:t>
+      </w:r>
+      <w:proofErr w:type="spellStart"/>
+      <w:r>
+        <w:rPr>
+          <w:sz w:val="24"/>
+          <w:szCs w:val="24"/>
+          <w:lang w:val="hu-HU"/>
+        </w:rPr>
+        <w:t>MySQL</w:t>
+      </w:r>
+      <w:proofErr w:type="spellEnd"/>
+      <w:r>
+        <w:rPr>
+          <w:sz w:val="24"/>
+          <w:szCs w:val="24"/>
+          <w:lang w:val="hu-HU"/>
+        </w:rPr>
+        <w:t xml:space="preserve"> adatbázishoz történő kapcsolódást teszteli:</w:t>
       </w:r>
     </w:p>
     <w:p>
@@ -754,7 +872,7 @@
           <w:lang w:val="hu-HU"/>
         </w:rPr>
         <w:pict>
-          <v:shape id="_x0000_i1037" type="#_x0000_t75" style="width:468.75pt;height:154.5pt">
+          <v:shape id="_x0000_i1037" type="#_x0000_t75" style="width:468.95pt;height:154.7pt">
             <v:imagedata r:id="rId19" o:title=""/>
           </v:shape>
         </w:pict>
@@ -804,7 +922,7 @@
           <w:lang w:val="hu-HU"/>
         </w:rPr>
         <w:pict>
-          <v:shape id="_x0000_i1038" type="#_x0000_t75" style="width:476.25pt;height:52.5pt">
+          <v:shape id="_x0000_i1038" type="#_x0000_t75" style="width:475.8pt;height:52.55pt">
             <v:imagedata r:id="rId20" o:title=""/>
           </v:shape>
         </w:pict>
@@ -835,7 +953,37 @@
           <w:szCs w:val="24"/>
           <w:lang w:val="hu-HU"/>
         </w:rPr>
-        <w:t>A második teszt az adatbázis-lekérés (GET) funkciót megvalósító BaseSelect() függvényt teszteli:</w:t>
+        <w:t xml:space="preserve">A második teszt az adatbázis-lekérés (GET) funkciót megvalósító </w:t>
+      </w:r>
+      <w:proofErr w:type="spellStart"/>
+      <w:proofErr w:type="gramStart"/>
+      <w:r>
+        <w:rPr>
+          <w:sz w:val="24"/>
+          <w:szCs w:val="24"/>
+          <w:lang w:val="hu-HU"/>
+        </w:rPr>
+        <w:t>BaseSelect</w:t>
+      </w:r>
+      <w:proofErr w:type="spellEnd"/>
+      <w:r>
+        <w:rPr>
+          <w:sz w:val="24"/>
+          <w:szCs w:val="24"/>
+          <w:lang w:val="hu-HU"/>
+        </w:rPr>
+        <w:t>(</w:t>
+      </w:r>
+      <w:bookmarkStart w:id="0" w:name="_GoBack"/>
+      <w:bookmarkEnd w:id="0"/>
+      <w:proofErr w:type="gramEnd"/>
+      <w:r>
+        <w:rPr>
+          <w:sz w:val="24"/>
+          <w:szCs w:val="24"/>
+          <w:lang w:val="hu-HU"/>
+        </w:rPr>
+        <w:t>) függvényt teszteli:</w:t>
       </w:r>
     </w:p>
     <w:p>
@@ -854,7 +1002,7 @@
           <w:lang w:val="hu-HU"/>
         </w:rPr>
         <w:pict>
-          <v:shape id="_x0000_i1039" type="#_x0000_t75" style="width:475.5pt;height:178.5pt">
+          <v:shape id="_x0000_i1039" type="#_x0000_t75" style="width:474.8pt;height:178.05pt">
             <v:imagedata r:id="rId21" o:title=""/>
           </v:shape>
         </w:pict>
@@ -875,7 +1023,44 @@
           <w:szCs w:val="24"/>
           <w:lang w:val="hu-HU"/>
         </w:rPr>
-        <w:t>Látható, hogy a függvény megkapja a lekérdezéshez szükséges összes információt: az adattábla nevét, a mezők neveit; a tábla idegen kulcsot is tartalmaz a telephely és a régió vonatkozásában, így a lekérdezéshez megadásra kerül a többi tábla összekapcsoláshoz szükséges INNER JOIN parancs is. Erre nem lenne szükség, ha a felhasználó az idegen kulcsok értékeit adná meg a lekérdezéskor. Ez azonban nem lenne felhasználóbarát megoldás, hiszen a felhasználó könnyebben jegyzi meg, hogy a telephely neve például Miskolc, és a régió neve Borsod-Abaúj-Zemplén, és kevésbé tudja észben tartani ezek azonosító számait. Ezért a backend oldal a megadott telephely és régió neve alapján kikeresi a hozzátartozó azonosítókat a hozzácsatolt többi adattáblából, és a lekérdezéseket ezen értékek alapján végre tudja hajtani. A lekérdezett adatok visszaadásakor hasonlóképpen jár el: a felhasználó adataiként nem a táblában található azonosítószámokat adja át, hanem az azokhoz tartozó telephely és régió neveket. Amennyiben a felhasználó nem ad meg mezőneveket, akkor azokra nem történik szűrés, így ilyen esetben az adattábla teljes tartalmát fogja visszakapni. Ez a logika kiolvasható a BaseSelect() függvényből:</w:t>
+        <w:br w:type="page"/>
+      </w:r>
+      <w:r>
+        <w:rPr>
+          <w:sz w:val="24"/>
+          <w:szCs w:val="24"/>
+          <w:lang w:val="hu-HU"/>
+        </w:rPr>
+        <w:lastRenderedPageBreak/>
+        <w:t xml:space="preserve">Látható, hogy a függvény megkapja a lekérdezéshez szükséges összes információt: az adattábla nevét, a mezők neveit; a tábla idegen kulcsot is tartalmaz a telephely és a régió vonatkozásában, így a lekérdezéshez megadásra kerül a többi tábla összekapcsoláshoz szükséges INNER JOIN parancs is. Erre nem lenne szükség, ha a felhasználó az idegen kulcsok értékeit adná meg a lekérdezéskor. Ez azonban nem lenne felhasználóbarát megoldás, hiszen a felhasználó könnyebben jegyzi meg, hogy a telephely neve például Miskolc, és a régió neve Borsod-Abaúj-Zemplén, és kevésbé tudja észben tartani ezek azonosító számait. Ezért a backend oldal a megadott telephely és régió neve alapján kikeresi a hozzátartozó azonosítókat a hozzácsatolt többi adattáblából, és a lekérdezéseket ezen értékek alapján végre tudja hajtani. A lekérdezett adatok visszaadásakor hasonlóképpen jár el: a felhasználó adataiként nem a táblában található azonosítószámokat adja át, hanem az azokhoz tartozó telephely és régió neveket. Amennyiben a felhasználó nem ad meg mezőneveket, akkor azokra nem történik szűrés, így ilyen esetben az adattábla teljes tartalmát fogja visszakapni. Ez a logika kiolvasható a </w:t>
+      </w:r>
+      <w:proofErr w:type="spellStart"/>
+      <w:proofErr w:type="gramStart"/>
+      <w:r>
+        <w:rPr>
+          <w:sz w:val="24"/>
+          <w:szCs w:val="24"/>
+          <w:lang w:val="hu-HU"/>
+        </w:rPr>
+        <w:t>BaseSelect</w:t>
+      </w:r>
+      <w:proofErr w:type="spellEnd"/>
+      <w:r>
+        <w:rPr>
+          <w:sz w:val="24"/>
+          <w:szCs w:val="24"/>
+          <w:lang w:val="hu-HU"/>
+        </w:rPr>
+        <w:t>(</w:t>
+      </w:r>
+      <w:proofErr w:type="gramEnd"/>
+      <w:r>
+        <w:rPr>
+          <w:sz w:val="24"/>
+          <w:szCs w:val="24"/>
+          <w:lang w:val="hu-HU"/>
+        </w:rPr>
+        <w:t>) függvényből:</w:t>
       </w:r>
     </w:p>
     <w:p>
@@ -894,7 +1079,7 @@
           <w:lang w:val="hu-HU"/>
         </w:rPr>
         <w:pict>
-          <v:shape id="_x0000_i1040" type="#_x0000_t75" style="width:475.5pt;height:155.25pt">
+          <v:shape id="_x0000_i1040" type="#_x0000_t75" style="width:475.8pt;height:154.7pt">
             <v:imagedata r:id="rId22" o:title=""/>
           </v:shape>
         </w:pict>
@@ -916,7 +1101,7 @@
           <w:lang w:val="hu-HU"/>
         </w:rPr>
         <w:pict>
-          <v:shape id="_x0000_i1041" type="#_x0000_t75" style="width:469.5pt;height:144.75pt">
+          <v:shape id="_x0000_i1041" type="#_x0000_t75" style="width:469.95pt;height:144.95pt">
             <v:imagedata r:id="rId23" o:title=""/>
           </v:shape>
         </w:pict>
@@ -938,7 +1123,7 @@
           <w:lang w:val="hu-HU"/>
         </w:rPr>
         <w:pict>
-          <v:shape id="_x0000_i1042" type="#_x0000_t75" style="width:472.5pt;height:117pt">
+          <v:shape id="_x0000_i1042" type="#_x0000_t75" style="width:472.85pt;height:116.75pt">
             <v:imagedata r:id="rId24" o:title=""/>
           </v:shape>
         </w:pict>
@@ -959,6 +1144,15 @@
           <w:szCs w:val="24"/>
           <w:lang w:val="hu-HU"/>
         </w:rPr>
+        <w:br w:type="page"/>
+      </w:r>
+      <w:r>
+        <w:rPr>
+          <w:sz w:val="24"/>
+          <w:szCs w:val="24"/>
+          <w:lang w:val="hu-HU"/>
+        </w:rPr>
+        <w:lastRenderedPageBreak/>
         <w:t>Amennyiben hibakeresési módban futtatjuk a lekérést, akkor látható, hogy a függvény milyen adatbázis lekérést hozott létre:</w:t>
       </w:r>
     </w:p>
@@ -978,7 +1172,7 @@
           <w:lang w:val="hu-HU"/>
         </w:rPr>
         <w:pict>
-          <v:shape id="_x0000_i1043" type="#_x0000_t75" style="width:474pt;height:232.5pt">
+          <v:shape id="_x0000_i1043" type="#_x0000_t75" style="width:473.85pt;height:232.55pt">
             <v:imagedata r:id="rId25" o:title=""/>
           </v:shape>
         </w:pict>
@@ -1028,7 +1222,7 @@
           <w:lang w:val="hu-HU"/>
         </w:rPr>
         <w:pict>
-          <v:shape id="_x0000_i1044" type="#_x0000_t75" style="width:475.5pt;height:192pt">
+          <v:shape id="_x0000_i1044" type="#_x0000_t75" style="width:475.8pt;height:191.7pt">
             <v:imagedata r:id="rId26" o:title="05 BaseSelect result"/>
           </v:shape>
         </w:pict>
@@ -1059,6 +1253,15 @@
           <w:szCs w:val="24"/>
           <w:lang w:val="hu-HU"/>
         </w:rPr>
+        <w:br w:type="page"/>
+      </w:r>
+      <w:r>
+        <w:rPr>
+          <w:sz w:val="24"/>
+          <w:szCs w:val="24"/>
+          <w:lang w:val="hu-HU"/>
+        </w:rPr>
+        <w:lastRenderedPageBreak/>
         <w:t>Igény szerint még az is megnézhető, hogy az egyes lekért sorok milyen adatokat tartalmaznak:</w:t>
       </w:r>
     </w:p>
@@ -1078,7 +1281,7 @@
           <w:lang w:val="hu-HU"/>
         </w:rPr>
         <w:pict>
-          <v:shape id="_x0000_i1045" type="#_x0000_t75" style="width:457.5pt;height:208.5pt">
+          <v:shape id="_x0000_i1045" type="#_x0000_t75" style="width:457.3pt;height:208.2pt">
             <v:imagedata r:id="rId27" o:title=""/>
           </v:shape>
         </w:pict>
@@ -1109,7 +1312,35 @@
           <w:szCs w:val="24"/>
           <w:lang w:val="hu-HU"/>
         </w:rPr>
-        <w:t>A harmadik teszt az új rekord beszúrását (POST) végző BaseInsert() függvényt ellenőrzi:</w:t>
+        <w:t xml:space="preserve">A harmadik teszt az új rekord beszúrását (POST) végző </w:t>
+      </w:r>
+      <w:proofErr w:type="spellStart"/>
+      <w:proofErr w:type="gramStart"/>
+      <w:r>
+        <w:rPr>
+          <w:sz w:val="24"/>
+          <w:szCs w:val="24"/>
+          <w:lang w:val="hu-HU"/>
+        </w:rPr>
+        <w:t>BaseInsert</w:t>
+      </w:r>
+      <w:proofErr w:type="spellEnd"/>
+      <w:r>
+        <w:rPr>
+          <w:sz w:val="24"/>
+          <w:szCs w:val="24"/>
+          <w:lang w:val="hu-HU"/>
+        </w:rPr>
+        <w:t>(</w:t>
+      </w:r>
+      <w:proofErr w:type="gramEnd"/>
+      <w:r>
+        <w:rPr>
+          <w:sz w:val="24"/>
+          <w:szCs w:val="24"/>
+          <w:lang w:val="hu-HU"/>
+        </w:rPr>
+        <w:t>) függvényt ellenőrzi:</w:t>
       </w:r>
     </w:p>
     <w:p>
@@ -1128,7 +1359,7 @@
           <w:lang w:val="hu-HU"/>
         </w:rPr>
         <w:pict>
-          <v:shape id="_x0000_i1046" type="#_x0000_t75" style="width:471pt;height:114pt">
+          <v:shape id="_x0000_i1046" type="#_x0000_t75" style="width:470.9pt;height:113.85pt">
             <v:imagedata r:id="rId28" o:title=""/>
           </v:shape>
         </w:pict>
@@ -1159,6 +1390,15 @@
           <w:szCs w:val="24"/>
           <w:lang w:val="hu-HU"/>
         </w:rPr>
+        <w:br w:type="page"/>
+      </w:r>
+      <w:r>
+        <w:rPr>
+          <w:sz w:val="24"/>
+          <w:szCs w:val="24"/>
+          <w:lang w:val="hu-HU"/>
+        </w:rPr>
+        <w:lastRenderedPageBreak/>
         <w:t>A hibakereső módban történő teszteléskor láthatjuk, hogy a függvény a fentiekben megadott bemeneti paraméterek alapján milyen INSERT parancsot állított elő:</w:t>
       </w:r>
     </w:p>
@@ -1177,7 +1417,125 @@
           <w:szCs w:val="24"/>
           <w:lang w:val="hu-HU"/>
         </w:rPr>
-        <w:t>"INSERT INTO `users`(`username`, `password`, `locationId`, `permission`, `active`) VALUES ('Teszt Elek','password','1','1','1');"</w:t>
+        <w:t>"INSERT INTO `</w:t>
+      </w:r>
+      <w:proofErr w:type="spellStart"/>
+      <w:r>
+        <w:rPr>
+          <w:sz w:val="24"/>
+          <w:szCs w:val="24"/>
+          <w:lang w:val="hu-HU"/>
+        </w:rPr>
+        <w:t>users</w:t>
+      </w:r>
+      <w:proofErr w:type="spellEnd"/>
+      <w:proofErr w:type="gramStart"/>
+      <w:r>
+        <w:rPr>
+          <w:sz w:val="24"/>
+          <w:szCs w:val="24"/>
+          <w:lang w:val="hu-HU"/>
+        </w:rPr>
+        <w:t>`(</w:t>
+      </w:r>
+      <w:proofErr w:type="gramEnd"/>
+      <w:r>
+        <w:rPr>
+          <w:sz w:val="24"/>
+          <w:szCs w:val="24"/>
+          <w:lang w:val="hu-HU"/>
+        </w:rPr>
+        <w:t>`</w:t>
+      </w:r>
+      <w:proofErr w:type="spellStart"/>
+      <w:r>
+        <w:rPr>
+          <w:sz w:val="24"/>
+          <w:szCs w:val="24"/>
+          <w:lang w:val="hu-HU"/>
+        </w:rPr>
+        <w:t>username</w:t>
+      </w:r>
+      <w:proofErr w:type="spellEnd"/>
+      <w:r>
+        <w:rPr>
+          <w:sz w:val="24"/>
+          <w:szCs w:val="24"/>
+          <w:lang w:val="hu-HU"/>
+        </w:rPr>
+        <w:t>`, `</w:t>
+      </w:r>
+      <w:proofErr w:type="spellStart"/>
+      <w:r>
+        <w:rPr>
+          <w:sz w:val="24"/>
+          <w:szCs w:val="24"/>
+          <w:lang w:val="hu-HU"/>
+        </w:rPr>
+        <w:t>password</w:t>
+      </w:r>
+      <w:proofErr w:type="spellEnd"/>
+      <w:r>
+        <w:rPr>
+          <w:sz w:val="24"/>
+          <w:szCs w:val="24"/>
+          <w:lang w:val="hu-HU"/>
+        </w:rPr>
+        <w:t>`, `</w:t>
+      </w:r>
+      <w:proofErr w:type="spellStart"/>
+      <w:r>
+        <w:rPr>
+          <w:sz w:val="24"/>
+          <w:szCs w:val="24"/>
+          <w:lang w:val="hu-HU"/>
+        </w:rPr>
+        <w:t>locationId</w:t>
+      </w:r>
+      <w:proofErr w:type="spellEnd"/>
+      <w:r>
+        <w:rPr>
+          <w:sz w:val="24"/>
+          <w:szCs w:val="24"/>
+          <w:lang w:val="hu-HU"/>
+        </w:rPr>
+        <w:t>`, `</w:t>
+      </w:r>
+      <w:proofErr w:type="spellStart"/>
+      <w:r>
+        <w:rPr>
+          <w:sz w:val="24"/>
+          <w:szCs w:val="24"/>
+          <w:lang w:val="hu-HU"/>
+        </w:rPr>
+        <w:t>permission</w:t>
+      </w:r>
+      <w:proofErr w:type="spellEnd"/>
+      <w:r>
+        <w:rPr>
+          <w:sz w:val="24"/>
+          <w:szCs w:val="24"/>
+          <w:lang w:val="hu-HU"/>
+        </w:rPr>
+        <w:t>`, `</w:t>
+      </w:r>
+      <w:proofErr w:type="spellStart"/>
+      <w:r>
+        <w:rPr>
+          <w:sz w:val="24"/>
+          <w:szCs w:val="24"/>
+          <w:lang w:val="hu-HU"/>
+        </w:rPr>
+        <w:t>active</w:t>
+      </w:r>
+      <w:proofErr w:type="spellEnd"/>
+      <w:r>
+        <w:rPr>
+          <w:sz w:val="24"/>
+          <w:szCs w:val="24"/>
+          <w:lang w:val="hu-HU"/>
+        </w:rPr>
+        <w:t>`) VALUES ('Teszt Elek','password','1','1','1');"</w:t>
       </w:r>
     </w:p>
     <w:p>
@@ -1196,7 +1554,7 @@
           <w:lang w:val="hu-HU"/>
         </w:rPr>
         <w:pict>
-          <v:shape id="_x0000_i1047" type="#_x0000_t75" style="width:475.5pt;height:230.25pt">
+          <v:shape id="_x0000_i1047" type="#_x0000_t75" style="width:475.8pt;height:230.6pt">
             <v:imagedata r:id="rId29" o:title=""/>
           </v:shape>
         </w:pict>
@@ -1217,7 +1575,35 @@
           <w:szCs w:val="24"/>
           <w:lang w:val="hu-HU"/>
         </w:rPr>
-        <w:t>A negyedik teszt a kiválasztott rekord frissítését (PUT) végző BaseUpdate() függvényt futtatja:</w:t>
+        <w:t xml:space="preserve">A negyedik teszt a kiválasztott rekord frissítését (PUT) végző </w:t>
+      </w:r>
+      <w:proofErr w:type="spellStart"/>
+      <w:proofErr w:type="gramStart"/>
+      <w:r>
+        <w:rPr>
+          <w:sz w:val="24"/>
+          <w:szCs w:val="24"/>
+          <w:lang w:val="hu-HU"/>
+        </w:rPr>
+        <w:t>BaseUpdate</w:t>
+      </w:r>
+      <w:proofErr w:type="spellEnd"/>
+      <w:r>
+        <w:rPr>
+          <w:sz w:val="24"/>
+          <w:szCs w:val="24"/>
+          <w:lang w:val="hu-HU"/>
+        </w:rPr>
+        <w:t>(</w:t>
+      </w:r>
+      <w:proofErr w:type="gramEnd"/>
+      <w:r>
+        <w:rPr>
+          <w:sz w:val="24"/>
+          <w:szCs w:val="24"/>
+          <w:lang w:val="hu-HU"/>
+        </w:rPr>
+        <w:t>) függvényt futtatja:</w:t>
       </w:r>
     </w:p>
     <w:p>
@@ -1236,7 +1622,7 @@
           <w:lang w:val="hu-HU"/>
         </w:rPr>
         <w:pict>
-          <v:shape id="_x0000_i1048" type="#_x0000_t75" style="width:476.25pt;height:108pt">
+          <v:shape id="_x0000_i1048" type="#_x0000_t75" style="width:475.8pt;height:108pt">
             <v:imagedata r:id="rId30" o:title=""/>
           </v:shape>
         </w:pict>
@@ -1257,25 +1643,66 @@
           <w:szCs w:val="24"/>
           <w:lang w:val="hu-HU"/>
         </w:rPr>
-        <w:t>A paraméterek alapján megállapítható, hogy a "Teszt Elek" nevű felhasználó jogosultság szintjét 2-es értékre állítja. A teszt akkor sikeres, ha az adatbázis művelettel egy sor érintett, azaz ha az adatbázisban megtalálta az adott felhasználót, és a sikeres módosítás eredményeként az adatbázis lekérdezés egy érintett sor értékkel tér vissza.</w:t>
-      </w:r>
-    </w:p>
-    <w:p>
-      <w:pPr>
-        <w:jc w:val="both"/>
-        <w:rPr>
-          <w:sz w:val="24"/>
-          <w:szCs w:val="24"/>
-          <w:lang w:val="hu-HU"/>
-        </w:rPr>
-      </w:pPr>
-      <w:r>
-        <w:rPr>
-          <w:sz w:val="24"/>
-          <w:szCs w:val="24"/>
-          <w:lang w:val="hu-HU"/>
-        </w:rPr>
-        <w:t>Hibakeresési módban történő futtatáskor itt is megnézhetjük, hogy az SQL lekérdezés hogyan került összeállításra, és hogy az érintett sorok száma valóban egy, vagyis hogy a teszt sikeresen fog lefutni:</w:t>
+        <w:t xml:space="preserve">A paraméterek alapján megállapítható, hogy a "Teszt Elek" nevű felhasználó jogosultság szintjét 2-es értékre állítja. A teszt akkor sikeres, ha az adatbázis művelettel egy sor érintett, </w:t>
+      </w:r>
+      <w:r>
+        <w:rPr>
+          <w:sz w:val="24"/>
+          <w:szCs w:val="24"/>
+          <w:lang w:val="hu-HU"/>
+        </w:rPr>
+        <w:t>azaz,</w:t>
+      </w:r>
+      <w:r>
+        <w:rPr>
+          <w:sz w:val="24"/>
+          <w:szCs w:val="24"/>
+          <w:lang w:val="hu-HU"/>
+        </w:rPr>
+        <w:t xml:space="preserve"> ha az adatbázisban megtalálta az adott felhasználót, és a sikeres módosítás eredményeként az adatbázis lekérdezés egy érintett sor értékkel tér vissza.</w:t>
+      </w:r>
+    </w:p>
+    <w:p>
+      <w:pPr>
+        <w:jc w:val="both"/>
+        <w:rPr>
+          <w:sz w:val="24"/>
+          <w:szCs w:val="24"/>
+          <w:lang w:val="hu-HU"/>
+        </w:rPr>
+      </w:pPr>
+      <w:r>
+        <w:rPr>
+          <w:sz w:val="24"/>
+          <w:szCs w:val="24"/>
+          <w:lang w:val="hu-HU"/>
+        </w:rPr>
+        <w:br w:type="page"/>
+      </w:r>
+      <w:r>
+        <w:rPr>
+          <w:sz w:val="24"/>
+          <w:szCs w:val="24"/>
+          <w:lang w:val="hu-HU"/>
+        </w:rPr>
+        <w:lastRenderedPageBreak/>
+        <w:t xml:space="preserve">Hibakeresési módban történő futtatáskor itt is megnézhetjük, hogy az SQL lekérdezés hogyan került összeállításra, és hogy az érintett sorok száma valóban egy, </w:t>
+      </w:r>
+      <w:r>
+        <w:rPr>
+          <w:sz w:val="24"/>
+          <w:szCs w:val="24"/>
+          <w:lang w:val="hu-HU"/>
+        </w:rPr>
+        <w:t>vagyis,</w:t>
+      </w:r>
+      <w:r>
+        <w:rPr>
+          <w:sz w:val="24"/>
+          <w:szCs w:val="24"/>
+          <w:lang w:val="hu-HU"/>
+        </w:rPr>
+        <w:t xml:space="preserve"> hogy a teszt sikeresen fog lefutni:</w:t>
       </w:r>
     </w:p>
     <w:p>
@@ -1294,7 +1721,7 @@
           <w:lang w:val="hu-HU"/>
         </w:rPr>
         <w:pict>
-          <v:shape id="_x0000_i1049" type="#_x0000_t75" style="width:475.5pt;height:182.25pt">
+          <v:shape id="_x0000_i1049" type="#_x0000_t75" style="width:475.8pt;height:181.95pt">
             <v:imagedata r:id="rId31" o:title=""/>
           </v:shape>
         </w:pict>
@@ -1325,7 +1752,35 @@
           <w:szCs w:val="24"/>
           <w:lang w:val="hu-HU"/>
         </w:rPr>
-        <w:t>Az ötödik unitteszt a törlést (DELETE) végrehajtó BaseDelete()  függvény ellenőrzését végzi:</w:t>
+        <w:t xml:space="preserve">Az ötödik unitteszt a törlést (DELETE) végrehajtó </w:t>
+      </w:r>
+      <w:proofErr w:type="spellStart"/>
+      <w:proofErr w:type="gramStart"/>
+      <w:r>
+        <w:rPr>
+          <w:sz w:val="24"/>
+          <w:szCs w:val="24"/>
+          <w:lang w:val="hu-HU"/>
+        </w:rPr>
+        <w:t>BaseDelete</w:t>
+      </w:r>
+      <w:proofErr w:type="spellEnd"/>
+      <w:r>
+        <w:rPr>
+          <w:sz w:val="24"/>
+          <w:szCs w:val="24"/>
+          <w:lang w:val="hu-HU"/>
+        </w:rPr>
+        <w:t>(</w:t>
+      </w:r>
+      <w:proofErr w:type="gramEnd"/>
+      <w:r>
+        <w:rPr>
+          <w:sz w:val="24"/>
+          <w:szCs w:val="24"/>
+          <w:lang w:val="hu-HU"/>
+        </w:rPr>
+        <w:t>)  függvény ellenőrzését végzi:</w:t>
       </w:r>
     </w:p>
     <w:p>
@@ -1344,7 +1799,7 @@
           <w:lang w:val="hu-HU"/>
         </w:rPr>
         <w:pict>
-          <v:shape id="_x0000_i1050" type="#_x0000_t75" style="width:471.75pt;height:138pt">
+          <v:shape id="_x0000_i1050" type="#_x0000_t75" style="width:471.9pt;height:138.15pt">
             <v:imagedata r:id="rId32" o:title=""/>
           </v:shape>
         </w:pict>
@@ -1375,7 +1830,34 @@
           <w:szCs w:val="24"/>
           <w:lang w:val="hu-HU"/>
         </w:rPr>
-        <w:t>Egy breakpoint segítségével itt is megállíthatjuk a tesztet, és megnézhetjük az SQL lekérés tartalmát, és az érintett sorok számát, ami 1-es érték esetén sikeres tesztet vetít előre:</w:t>
+        <w:br w:type="page"/>
+      </w:r>
+      <w:r>
+        <w:rPr>
+          <w:sz w:val="24"/>
+          <w:szCs w:val="24"/>
+          <w:lang w:val="hu-HU"/>
+        </w:rPr>
+        <w:lastRenderedPageBreak/>
+        <w:t xml:space="preserve">Egy </w:t>
+      </w:r>
+      <w:proofErr w:type="spellStart"/>
+      <w:r>
+        <w:rPr>
+          <w:sz w:val="24"/>
+          <w:szCs w:val="24"/>
+          <w:lang w:val="hu-HU"/>
+        </w:rPr>
+        <w:t>breakpoint</w:t>
+      </w:r>
+      <w:proofErr w:type="spellEnd"/>
+      <w:r>
+        <w:rPr>
+          <w:sz w:val="24"/>
+          <w:szCs w:val="24"/>
+          <w:lang w:val="hu-HU"/>
+        </w:rPr>
+        <w:t xml:space="preserve"> segítségével itt is megállíthatjuk a tesztet, és megnézhetjük az SQL lekérés tartalmát, és az érintett sorok számát, ami 1-es érték esetén sikeres tesztet vetít előre:</w:t>
       </w:r>
     </w:p>
     <w:p>
@@ -1404,7 +1886,7 @@
           <w:lang w:val="hu-HU"/>
         </w:rPr>
         <w:pict>
-          <v:shape id="_x0000_i1051" type="#_x0000_t75" style="width:475.5pt;height:254.25pt">
+          <v:shape id="_x0000_i1051" type="#_x0000_t75" style="width:475.8pt;height:253.95pt">
             <v:imagedata r:id="rId33" o:title=""/>
           </v:shape>
         </w:pict>
@@ -1454,7 +1936,7 @@
           <w:lang w:val="hu-HU"/>
         </w:rPr>
         <w:pict>
-          <v:shape id="_x0000_i1052" type="#_x0000_t75" style="width:429.75pt;height:192pt">
+          <v:shape id="_x0000_i1052" type="#_x0000_t75" style="width:430.05pt;height:191.7pt">
             <v:imagedata r:id="rId34" o:title=""/>
           </v:shape>
         </w:pict>
@@ -1492,7 +1974,7 @@
 </file>
 
 <file path=word/endnotes.xml><?xml version="1.0" encoding="utf-8"?>
-<w:endnotes xmlns:ve="http://schemas.openxmlformats.org/markup-compatibility/2006" xmlns:o="urn:schemas-microsoft-com:office:office" xmlns:r="http://schemas.openxmlformats.org/officeDocument/2006/relationships" xmlns:m="http://schemas.openxmlformats.org/officeDocument/2006/math" xmlns:v="urn:schemas-microsoft-com:vml" xmlns:wp="http://schemas.openxmlformats.org/drawingml/2006/wordprocessingDrawing" xmlns:w10="urn:schemas-microsoft-com:office:word" xmlns:w="http://schemas.openxmlformats.org/wordprocessingml/2006/main" xmlns:wne="http://schemas.microsoft.com/office/word/2006/wordml">
+<w:endnotes xmlns:wpc="http://schemas.microsoft.com/office/word/2010/wordprocessingCanvas" xmlns:cx="http://schemas.microsoft.com/office/drawing/2014/chartex" xmlns:cx1="http://schemas.microsoft.com/office/drawing/2015/9/8/chartex" xmlns:cx2="http://schemas.microsoft.com/office/drawing/2015/10/21/chartex" xmlns:cx3="http://schemas.microsoft.com/office/drawing/2016/5/9/chartex" xmlns:cx4="http://schemas.microsoft.com/office/drawing/2016/5/10/chartex" xmlns:cx5="http://schemas.microsoft.com/office/drawing/2016/5/11/chartex" xmlns:cx6="http://schemas.microsoft.com/office/drawing/2016/5/12/chartex" xmlns:cx7="http://schemas.microsoft.com/office/drawing/2016/5/13/chartex" xmlns:cx8="http://schemas.microsoft.com/office/drawing/2016/5/14/chartex" xmlns:mc="http://schemas.openxmlformats.org/markup-compatibility/2006" xmlns:aink="http://schemas.microsoft.com/office/drawing/2016/ink" xmlns:am3d="http://schemas.microsoft.com/office/drawing/2017/model3d" xmlns:o="urn:schemas-microsoft-com:office:office" xmlns:r="http://schemas.openxmlformats.org/officeDocument/2006/relationships" xmlns:m="http://schemas.openxmlformats.org/officeDocument/2006/math" xmlns:v="urn:schemas-microsoft-com:vml" xmlns:wp14="http://schemas.microsoft.com/office/word/2010/wordprocessingDrawing" xmlns:wp="http://schemas.openxmlformats.org/drawingml/2006/wordprocessingDrawing" xmlns:w10="urn:schemas-microsoft-com:office:word" xmlns:w="http://schemas.openxmlformats.org/wordprocessingml/2006/main" xmlns:w14="http://schemas.microsoft.com/office/word/2010/wordml" xmlns:w15="http://schemas.microsoft.com/office/word/2012/wordml" xmlns:w16cid="http://schemas.microsoft.com/office/word/2016/wordml/cid" xmlns:w16se="http://schemas.microsoft.com/office/word/2015/wordml/symex" xmlns:wpg="http://schemas.microsoft.com/office/word/2010/wordprocessingGroup" xmlns:wpi="http://schemas.microsoft.com/office/word/2010/wordprocessingInk" xmlns:wne="http://schemas.microsoft.com/office/word/2006/wordml" xmlns:wps="http://schemas.microsoft.com/office/word/2010/wordprocessingShape" mc:Ignorable="w14 w15 w16se w16cid wp14">
   <w:endnote w:type="separator" w:id="-1">
     <w:p>
       <w:pPr>
@@ -1517,40 +1999,40 @@
 </file>
 
 <file path=word/footer1.xml><?xml version="1.0" encoding="utf-8"?>
-<w:ftr xmlns:ve="http://schemas.openxmlformats.org/markup-compatibility/2006" xmlns:o="urn:schemas-microsoft-com:office:office" xmlns:r="http://schemas.openxmlformats.org/officeDocument/2006/relationships" xmlns:m="http://schemas.openxmlformats.org/officeDocument/2006/math" xmlns:v="urn:schemas-microsoft-com:vml" xmlns:wp="http://schemas.openxmlformats.org/drawingml/2006/wordprocessingDrawing" xmlns:w10="urn:schemas-microsoft-com:office:word" xmlns:w="http://schemas.openxmlformats.org/wordprocessingml/2006/main" xmlns:wne="http://schemas.microsoft.com/office/word/2006/wordml">
+<w:ftr xmlns:wpc="http://schemas.microsoft.com/office/word/2010/wordprocessingCanvas" xmlns:cx="http://schemas.microsoft.com/office/drawing/2014/chartex" xmlns:cx1="http://schemas.microsoft.com/office/drawing/2015/9/8/chartex" xmlns:cx2="http://schemas.microsoft.com/office/drawing/2015/10/21/chartex" xmlns:cx3="http://schemas.microsoft.com/office/drawing/2016/5/9/chartex" xmlns:cx4="http://schemas.microsoft.com/office/drawing/2016/5/10/chartex" xmlns:cx5="http://schemas.microsoft.com/office/drawing/2016/5/11/chartex" xmlns:cx6="http://schemas.microsoft.com/office/drawing/2016/5/12/chartex" xmlns:cx7="http://schemas.microsoft.com/office/drawing/2016/5/13/chartex" xmlns:cx8="http://schemas.microsoft.com/office/drawing/2016/5/14/chartex" xmlns:mc="http://schemas.openxmlformats.org/markup-compatibility/2006" xmlns:aink="http://schemas.microsoft.com/office/drawing/2016/ink" xmlns:am3d="http://schemas.microsoft.com/office/drawing/2017/model3d" xmlns:o="urn:schemas-microsoft-com:office:office" xmlns:r="http://schemas.openxmlformats.org/officeDocument/2006/relationships" xmlns:m="http://schemas.openxmlformats.org/officeDocument/2006/math" xmlns:v="urn:schemas-microsoft-com:vml" xmlns:wp14="http://schemas.microsoft.com/office/word/2010/wordprocessingDrawing" xmlns:wp="http://schemas.openxmlformats.org/drawingml/2006/wordprocessingDrawing" xmlns:w10="urn:schemas-microsoft-com:office:word" xmlns:w="http://schemas.openxmlformats.org/wordprocessingml/2006/main" xmlns:w14="http://schemas.microsoft.com/office/word/2010/wordml" xmlns:w15="http://schemas.microsoft.com/office/word/2012/wordml" xmlns:w16cid="http://schemas.microsoft.com/office/word/2016/wordml/cid" xmlns:w16se="http://schemas.microsoft.com/office/word/2015/wordml/symex" xmlns:wpg="http://schemas.microsoft.com/office/word/2010/wordprocessingGroup" xmlns:wpi="http://schemas.microsoft.com/office/word/2010/wordprocessingInk" xmlns:wne="http://schemas.microsoft.com/office/word/2006/wordml" xmlns:wps="http://schemas.microsoft.com/office/word/2010/wordprocessingShape" mc:Ignorable="w14 w15 w16se w16cid wp14">
   <w:p>
     <w:pPr>
-      <w:pStyle w:val="Footer"/>
+      <w:pStyle w:val="llb"/>
       <w:framePr w:wrap="auto" w:vAnchor="text" w:hAnchor="margin" w:xAlign="center" w:y="1"/>
       <w:rPr>
-        <w:rStyle w:val="PageNumber"/>
+        <w:rStyle w:val="Oldalszm"/>
         <w:rFonts w:ascii="Calibri" w:hAnsi="Calibri" w:cs="Calibri"/>
       </w:rPr>
     </w:pPr>
     <w:r>
       <w:rPr>
-        <w:rStyle w:val="PageNumber"/>
+        <w:rStyle w:val="Oldalszm"/>
         <w:rFonts w:ascii="Calibri" w:hAnsi="Calibri" w:cs="Calibri"/>
       </w:rPr>
       <w:fldChar w:fldCharType="begin"/>
     </w:r>
     <w:r>
       <w:rPr>
-        <w:rStyle w:val="PageNumber"/>
+        <w:rStyle w:val="Oldalszm"/>
         <w:rFonts w:ascii="Calibri" w:hAnsi="Calibri" w:cs="Calibri"/>
       </w:rPr>
       <w:instrText xml:space="preserve">PAGE  </w:instrText>
     </w:r>
     <w:r>
       <w:rPr>
-        <w:rStyle w:val="PageNumber"/>
+        <w:rStyle w:val="Oldalszm"/>
         <w:rFonts w:ascii="Calibri" w:hAnsi="Calibri" w:cs="Calibri"/>
       </w:rPr>
       <w:fldChar w:fldCharType="separate"/>
     </w:r>
     <w:r>
       <w:rPr>
-        <w:rStyle w:val="PageNumber"/>
+        <w:rStyle w:val="Oldalszm"/>
         <w:rFonts w:ascii="Calibri" w:hAnsi="Calibri" w:cs="Calibri"/>
         <w:noProof/>
       </w:rPr>
@@ -1558,7 +2040,7 @@
     </w:r>
     <w:r>
       <w:rPr>
-        <w:rStyle w:val="PageNumber"/>
+        <w:rStyle w:val="Oldalszm"/>
         <w:rFonts w:ascii="Calibri" w:hAnsi="Calibri" w:cs="Calibri"/>
       </w:rPr>
       <w:fldChar w:fldCharType="end"/>
@@ -1566,14 +2048,14 @@
   </w:p>
   <w:p>
     <w:pPr>
-      <w:pStyle w:val="Footer"/>
+      <w:pStyle w:val="llb"/>
     </w:pPr>
   </w:p>
 </w:ftr>
 </file>
 
 <file path=word/footnotes.xml><?xml version="1.0" encoding="utf-8"?>
-<w:footnotes xmlns:ve="http://schemas.openxmlformats.org/markup-compatibility/2006" xmlns:o="urn:schemas-microsoft-com:office:office" xmlns:r="http://schemas.openxmlformats.org/officeDocument/2006/relationships" xmlns:m="http://schemas.openxmlformats.org/officeDocument/2006/math" xmlns:v="urn:schemas-microsoft-com:vml" xmlns:wp="http://schemas.openxmlformats.org/drawingml/2006/wordprocessingDrawing" xmlns:w10="urn:schemas-microsoft-com:office:word" xmlns:w="http://schemas.openxmlformats.org/wordprocessingml/2006/main" xmlns:wne="http://schemas.microsoft.com/office/word/2006/wordml">
+<w:footnotes xmlns:wpc="http://schemas.microsoft.com/office/word/2010/wordprocessingCanvas" xmlns:cx="http://schemas.microsoft.com/office/drawing/2014/chartex" xmlns:cx1="http://schemas.microsoft.com/office/drawing/2015/9/8/chartex" xmlns:cx2="http://schemas.microsoft.com/office/drawing/2015/10/21/chartex" xmlns:cx3="http://schemas.microsoft.com/office/drawing/2016/5/9/chartex" xmlns:cx4="http://schemas.microsoft.com/office/drawing/2016/5/10/chartex" xmlns:cx5="http://schemas.microsoft.com/office/drawing/2016/5/11/chartex" xmlns:cx6="http://schemas.microsoft.com/office/drawing/2016/5/12/chartex" xmlns:cx7="http://schemas.microsoft.com/office/drawing/2016/5/13/chartex" xmlns:cx8="http://schemas.microsoft.com/office/drawing/2016/5/14/chartex" xmlns:mc="http://schemas.openxmlformats.org/markup-compatibility/2006" xmlns:aink="http://schemas.microsoft.com/office/drawing/2016/ink" xmlns:am3d="http://schemas.microsoft.com/office/drawing/2017/model3d" xmlns:o="urn:schemas-microsoft-com:office:office" xmlns:r="http://schemas.openxmlformats.org/officeDocument/2006/relationships" xmlns:m="http://schemas.openxmlformats.org/officeDocument/2006/math" xmlns:v="urn:schemas-microsoft-com:vml" xmlns:wp14="http://schemas.microsoft.com/office/word/2010/wordprocessingDrawing" xmlns:wp="http://schemas.openxmlformats.org/drawingml/2006/wordprocessingDrawing" xmlns:w10="urn:schemas-microsoft-com:office:word" xmlns:w="http://schemas.openxmlformats.org/wordprocessingml/2006/main" xmlns:w14="http://schemas.microsoft.com/office/word/2010/wordml" xmlns:w15="http://schemas.microsoft.com/office/word/2012/wordml" xmlns:w16cid="http://schemas.microsoft.com/office/word/2016/wordml/cid" xmlns:w16se="http://schemas.microsoft.com/office/word/2015/wordml/symex" xmlns:wpg="http://schemas.microsoft.com/office/word/2010/wordprocessingGroup" xmlns:wpi="http://schemas.microsoft.com/office/word/2010/wordprocessingInk" xmlns:wne="http://schemas.microsoft.com/office/word/2006/wordml" xmlns:wps="http://schemas.microsoft.com/office/word/2010/wordprocessingShape" mc:Ignorable="w14 w15 w16se w16cid wp14">
   <w:footnote w:type="separator" w:id="-1">
     <w:p>
       <w:pPr>
@@ -1598,8 +2080,8 @@
 </file>
 
 <file path=word/numbering.xml><?xml version="1.0" encoding="utf-8"?>
-<w:numbering xmlns:ve="http://schemas.openxmlformats.org/markup-compatibility/2006" xmlns:o="urn:schemas-microsoft-com:office:office" xmlns:r="http://schemas.openxmlformats.org/officeDocument/2006/relationships" xmlns:m="http://schemas.openxmlformats.org/officeDocument/2006/math" xmlns:v="urn:schemas-microsoft-com:vml" xmlns:wp="http://schemas.openxmlformats.org/drawingml/2006/wordprocessingDrawing" xmlns:w10="urn:schemas-microsoft-com:office:word" xmlns:w="http://schemas.openxmlformats.org/wordprocessingml/2006/main" xmlns:wne="http://schemas.microsoft.com/office/word/2006/wordml">
-  <w:abstractNum w:abstractNumId="0">
+<w:numbering xmlns:wpc="http://schemas.microsoft.com/office/word/2010/wordprocessingCanvas" xmlns:cx="http://schemas.microsoft.com/office/drawing/2014/chartex" xmlns:cx1="http://schemas.microsoft.com/office/drawing/2015/9/8/chartex" xmlns:cx2="http://schemas.microsoft.com/office/drawing/2015/10/21/chartex" xmlns:cx3="http://schemas.microsoft.com/office/drawing/2016/5/9/chartex" xmlns:cx4="http://schemas.microsoft.com/office/drawing/2016/5/10/chartex" xmlns:cx5="http://schemas.microsoft.com/office/drawing/2016/5/11/chartex" xmlns:cx6="http://schemas.microsoft.com/office/drawing/2016/5/12/chartex" xmlns:cx7="http://schemas.microsoft.com/office/drawing/2016/5/13/chartex" xmlns:cx8="http://schemas.microsoft.com/office/drawing/2016/5/14/chartex" xmlns:mc="http://schemas.openxmlformats.org/markup-compatibility/2006" xmlns:aink="http://schemas.microsoft.com/office/drawing/2016/ink" xmlns:am3d="http://schemas.microsoft.com/office/drawing/2017/model3d" xmlns:o="urn:schemas-microsoft-com:office:office" xmlns:r="http://schemas.openxmlformats.org/officeDocument/2006/relationships" xmlns:m="http://schemas.openxmlformats.org/officeDocument/2006/math" xmlns:v="urn:schemas-microsoft-com:vml" xmlns:wp14="http://schemas.microsoft.com/office/word/2010/wordprocessingDrawing" xmlns:wp="http://schemas.openxmlformats.org/drawingml/2006/wordprocessingDrawing" xmlns:w10="urn:schemas-microsoft-com:office:word" xmlns:w="http://schemas.openxmlformats.org/wordprocessingml/2006/main" xmlns:w14="http://schemas.microsoft.com/office/word/2010/wordml" xmlns:w15="http://schemas.microsoft.com/office/word/2012/wordml" xmlns:w16cid="http://schemas.microsoft.com/office/word/2016/wordml/cid" xmlns:w16se="http://schemas.microsoft.com/office/word/2015/wordml/symex" xmlns:wpg="http://schemas.microsoft.com/office/word/2010/wordprocessingGroup" xmlns:wpi="http://schemas.microsoft.com/office/word/2010/wordprocessingInk" xmlns:wne="http://schemas.microsoft.com/office/word/2006/wordml" xmlns:wps="http://schemas.microsoft.com/office/word/2010/wordprocessingShape" mc:Ignorable="w14 w15 w16se w16cid wp14">
+  <w:abstractNum w:abstractNumId="0" w15:restartNumberingAfterBreak="0">
     <w:nsid w:val="3660498C"/>
     <w:multiLevelType w:val="hybridMultilevel"/>
     <w:tmpl w:val="A00C53F6"/>
@@ -1711,7 +2193,7 @@
       </w:rPr>
     </w:lvl>
   </w:abstractNum>
-  <w:abstractNum w:abstractNumId="1">
+  <w:abstractNum w:abstractNumId="1" w15:restartNumberingAfterBreak="0">
     <w:nsid w:val="3D163755"/>
     <w:multiLevelType w:val="hybridMultilevel"/>
     <w:tmpl w:val="3A9CF3D8"/>
@@ -1833,177 +2315,411 @@
 </file>
 
 <file path=word/styles.xml><?xml version="1.0" encoding="utf-8"?>
-<w:styles xmlns:r="http://schemas.openxmlformats.org/officeDocument/2006/relationships" xmlns:w="http://schemas.openxmlformats.org/wordprocessingml/2006/main">
+<w:styles xmlns:mc="http://schemas.openxmlformats.org/markup-compatibility/2006" xmlns:r="http://schemas.openxmlformats.org/officeDocument/2006/relationships" xmlns:w="http://schemas.openxmlformats.org/wordprocessingml/2006/main" xmlns:w14="http://schemas.microsoft.com/office/word/2010/wordml" xmlns:w15="http://schemas.microsoft.com/office/word/2012/wordml" xmlns:w16cid="http://schemas.microsoft.com/office/word/2016/wordml/cid" xmlns:w16se="http://schemas.microsoft.com/office/word/2015/wordml/symex" mc:Ignorable="w14 w15 w16se w16cid">
   <w:docDefaults>
     <w:rPrDefault>
       <w:rPr>
-        <w:rFonts w:asciiTheme="minorHAnsi" w:eastAsiaTheme="minorEastAsia" w:hAnsiTheme="minorHAnsi" w:cstheme="minorBidi"/>
-        <w:sz w:val="22"/>
-        <w:szCs w:val="22"/>
+        <w:rFonts w:ascii="Calibri" w:eastAsia="Times New Roman" w:hAnsi="Calibri" w:cs="Times New Roman"/>
         <w:lang w:val="en-GB" w:eastAsia="en-GB" w:bidi="ar-SA"/>
       </w:rPr>
     </w:rPrDefault>
     <w:pPrDefault/>
   </w:docDefaults>
-  <w:latentStyles w:defLockedState="0" w:defUIPriority="99" w:defSemiHidden="1" w:defUnhideWhenUsed="1" w:defQFormat="0" w:count="267">
-    <w:lsdException w:name="Normal" w:semiHidden="0" w:uiPriority="0" w:unhideWhenUsed="0" w:qFormat="1"/>
-    <w:lsdException w:name="heading 1" w:semiHidden="0" w:unhideWhenUsed="0" w:qFormat="1"/>
-    <w:lsdException w:name="heading 2" w:semiHidden="0" w:unhideWhenUsed="0" w:qFormat="1"/>
-    <w:lsdException w:name="heading 3" w:semiHidden="0" w:unhideWhenUsed="0" w:qFormat="1"/>
-    <w:lsdException w:name="heading 4" w:semiHidden="0" w:unhideWhenUsed="0" w:qFormat="1"/>
-    <w:lsdException w:name="heading 5" w:semiHidden="0" w:unhideWhenUsed="0" w:qFormat="1"/>
-    <w:lsdException w:name="heading 6" w:semiHidden="0" w:unhideWhenUsed="0" w:qFormat="1"/>
-    <w:lsdException w:name="heading 7" w:uiPriority="9" w:qFormat="1"/>
-    <w:lsdException w:name="heading 8" w:uiPriority="9" w:qFormat="1"/>
-    <w:lsdException w:name="heading 9" w:uiPriority="9" w:qFormat="1"/>
-    <w:lsdException w:name="toc 1" w:uiPriority="39"/>
-    <w:lsdException w:name="toc 2" w:uiPriority="39"/>
-    <w:lsdException w:name="toc 3" w:uiPriority="39"/>
-    <w:lsdException w:name="toc 4" w:uiPriority="39"/>
-    <w:lsdException w:name="toc 5" w:uiPriority="39"/>
-    <w:lsdException w:name="toc 6" w:uiPriority="39"/>
-    <w:lsdException w:name="toc 7" w:uiPriority="39"/>
-    <w:lsdException w:name="toc 8" w:uiPriority="39"/>
-    <w:lsdException w:name="toc 9" w:uiPriority="39"/>
-    <w:lsdException w:name="footer" w:unhideWhenUsed="0"/>
-    <w:lsdException w:name="caption" w:uiPriority="35" w:qFormat="1"/>
-    <w:lsdException w:name="page number" w:unhideWhenUsed="0"/>
-    <w:lsdException w:name="Title" w:semiHidden="0" w:unhideWhenUsed="0" w:qFormat="1"/>
-    <w:lsdException w:name="Default Paragraph Font" w:unhideWhenUsed="0"/>
-    <w:lsdException w:name="Body Text" w:unhideWhenUsed="0"/>
-    <w:lsdException w:name="Subtitle" w:semiHidden="0" w:uiPriority="11" w:unhideWhenUsed="0" w:qFormat="1"/>
-    <w:lsdException w:name="Hyperlink" w:unhideWhenUsed="0"/>
-    <w:lsdException w:name="Strong" w:semiHidden="0" w:uiPriority="22" w:unhideWhenUsed="0" w:qFormat="1"/>
-    <w:lsdException w:name="Emphasis" w:semiHidden="0" w:uiPriority="20" w:unhideWhenUsed="0" w:qFormat="1"/>
-    <w:lsdException w:name="Table Grid" w:semiHidden="0" w:uiPriority="59" w:unhideWhenUsed="0"/>
-    <w:lsdException w:name="Placeholder Text" w:unhideWhenUsed="0"/>
-    <w:lsdException w:name="No Spacing" w:semiHidden="0" w:uiPriority="1" w:unhideWhenUsed="0" w:qFormat="1"/>
-    <w:lsdException w:name="Light Shading" w:semiHidden="0" w:uiPriority="60" w:unhideWhenUsed="0"/>
-    <w:lsdException w:name="Light List" w:semiHidden="0" w:uiPriority="61" w:unhideWhenUsed="0"/>
-    <w:lsdException w:name="Light Grid" w:semiHidden="0" w:uiPriority="62" w:unhideWhenUsed="0"/>
-    <w:lsdException w:name="Medium Shading 1" w:semiHidden="0" w:uiPriority="63" w:unhideWhenUsed="0"/>
-    <w:lsdException w:name="Medium Shading 2" w:semiHidden="0" w:uiPriority="64" w:unhideWhenUsed="0"/>
-    <w:lsdException w:name="Medium List 1" w:semiHidden="0" w:uiPriority="65" w:unhideWhenUsed="0"/>
-    <w:lsdException w:name="Medium List 2" w:semiHidden="0" w:uiPriority="66" w:unhideWhenUsed="0"/>
-    <w:lsdException w:name="Medium Grid 1" w:semiHidden="0" w:uiPriority="67" w:unhideWhenUsed="0"/>
-    <w:lsdException w:name="Medium Grid 2" w:semiHidden="0" w:uiPriority="68" w:unhideWhenUsed="0"/>
-    <w:lsdException w:name="Medium Grid 3" w:semiHidden="0" w:uiPriority="69" w:unhideWhenUsed="0"/>
-    <w:lsdException w:name="Dark List" w:semiHidden="0" w:uiPriority="70" w:unhideWhenUsed="0"/>
-    <w:lsdException w:name="Colorful Shading" w:semiHidden="0" w:uiPriority="71" w:unhideWhenUsed="0"/>
-    <w:lsdException w:name="Colorful List" w:semiHidden="0" w:uiPriority="72" w:unhideWhenUsed="0"/>
-    <w:lsdException w:name="Colorful Grid" w:semiHidden="0" w:uiPriority="73" w:unhideWhenUsed="0"/>
-    <w:lsdException w:name="Light Shading Accent 1" w:semiHidden="0" w:uiPriority="60" w:unhideWhenUsed="0"/>
-    <w:lsdException w:name="Light List Accent 1" w:semiHidden="0" w:uiPriority="61" w:unhideWhenUsed="0"/>
-    <w:lsdException w:name="Light Grid Accent 1" w:semiHidden="0" w:uiPriority="62" w:unhideWhenUsed="0"/>
-    <w:lsdException w:name="Medium Shading 1 Accent 1" w:semiHidden="0" w:uiPriority="63" w:unhideWhenUsed="0"/>
-    <w:lsdException w:name="Medium Shading 2 Accent 1" w:semiHidden="0" w:uiPriority="64" w:unhideWhenUsed="0"/>
-    <w:lsdException w:name="Medium List 1 Accent 1" w:semiHidden="0" w:uiPriority="65" w:unhideWhenUsed="0"/>
-    <w:lsdException w:name="Revision" w:unhideWhenUsed="0"/>
-    <w:lsdException w:name="List Paragraph" w:semiHidden="0" w:unhideWhenUsed="0" w:qFormat="1"/>
-    <w:lsdException w:name="Quote" w:semiHidden="0" w:uiPriority="29" w:unhideWhenUsed="0" w:qFormat="1"/>
-    <w:lsdException w:name="Intense Quote" w:semiHidden="0" w:uiPriority="30" w:unhideWhenUsed="0" w:qFormat="1"/>
-    <w:lsdException w:name="Medium List 2 Accent 1" w:semiHidden="0" w:uiPriority="66" w:unhideWhenUsed="0"/>
-    <w:lsdException w:name="Medium Grid 1 Accent 1" w:semiHidden="0" w:uiPriority="67" w:unhideWhenUsed="0"/>
-    <w:lsdException w:name="Medium Grid 2 Accent 1" w:semiHidden="0" w:uiPriority="68" w:unhideWhenUsed="0"/>
-    <w:lsdException w:name="Medium Grid 3 Accent 1" w:semiHidden="0" w:uiPriority="69" w:unhideWhenUsed="0"/>
-    <w:lsdException w:name="Dark List Accent 1" w:semiHidden="0" w:uiPriority="70" w:unhideWhenUsed="0"/>
-    <w:lsdException w:name="Colorful Shading Accent 1" w:semiHidden="0" w:uiPriority="71" w:unhideWhenUsed="0"/>
-    <w:lsdException w:name="Colorful List Accent 1" w:semiHidden="0" w:uiPriority="72" w:unhideWhenUsed="0"/>
-    <w:lsdException w:name="Colorful Grid Accent 1" w:semiHidden="0" w:uiPriority="73" w:unhideWhenUsed="0"/>
-    <w:lsdException w:name="Light Shading Accent 2" w:semiHidden="0" w:uiPriority="60" w:unhideWhenUsed="0"/>
-    <w:lsdException w:name="Light List Accent 2" w:semiHidden="0" w:uiPriority="61" w:unhideWhenUsed="0"/>
-    <w:lsdException w:name="Light Grid Accent 2" w:semiHidden="0" w:uiPriority="62" w:unhideWhenUsed="0"/>
-    <w:lsdException w:name="Medium Shading 1 Accent 2" w:semiHidden="0" w:uiPriority="63" w:unhideWhenUsed="0"/>
-    <w:lsdException w:name="Medium Shading 2 Accent 2" w:semiHidden="0" w:uiPriority="64" w:unhideWhenUsed="0"/>
-    <w:lsdException w:name="Medium List 1 Accent 2" w:semiHidden="0" w:uiPriority="65" w:unhideWhenUsed="0"/>
-    <w:lsdException w:name="Medium List 2 Accent 2" w:semiHidden="0" w:uiPriority="66" w:unhideWhenUsed="0"/>
-    <w:lsdException w:name="Medium Grid 1 Accent 2" w:semiHidden="0" w:uiPriority="67" w:unhideWhenUsed="0"/>
-    <w:lsdException w:name="Medium Grid 2 Accent 2" w:semiHidden="0" w:uiPriority="68" w:unhideWhenUsed="0"/>
-    <w:lsdException w:name="Medium Grid 3 Accent 2" w:semiHidden="0" w:uiPriority="69" w:unhideWhenUsed="0"/>
-    <w:lsdException w:name="Dark List Accent 2" w:semiHidden="0" w:uiPriority="70" w:unhideWhenUsed="0"/>
-    <w:lsdException w:name="Colorful Shading Accent 2" w:semiHidden="0" w:uiPriority="71" w:unhideWhenUsed="0"/>
-    <w:lsdException w:name="Colorful List Accent 2" w:semiHidden="0" w:uiPriority="72" w:unhideWhenUsed="0"/>
-    <w:lsdException w:name="Colorful Grid Accent 2" w:semiHidden="0" w:uiPriority="73" w:unhideWhenUsed="0"/>
-    <w:lsdException w:name="Light Shading Accent 3" w:semiHidden="0" w:uiPriority="60" w:unhideWhenUsed="0"/>
-    <w:lsdException w:name="Light List Accent 3" w:semiHidden="0" w:uiPriority="61" w:unhideWhenUsed="0"/>
-    <w:lsdException w:name="Light Grid Accent 3" w:semiHidden="0" w:uiPriority="62" w:unhideWhenUsed="0"/>
-    <w:lsdException w:name="Medium Shading 1 Accent 3" w:semiHidden="0" w:uiPriority="63" w:unhideWhenUsed="0"/>
-    <w:lsdException w:name="Medium Shading 2 Accent 3" w:semiHidden="0" w:uiPriority="64" w:unhideWhenUsed="0"/>
-    <w:lsdException w:name="Medium List 1 Accent 3" w:semiHidden="0" w:uiPriority="65" w:unhideWhenUsed="0"/>
-    <w:lsdException w:name="Medium List 2 Accent 3" w:semiHidden="0" w:uiPriority="66" w:unhideWhenUsed="0"/>
-    <w:lsdException w:name="Medium Grid 1 Accent 3" w:semiHidden="0" w:uiPriority="67" w:unhideWhenUsed="0"/>
-    <w:lsdException w:name="Medium Grid 2 Accent 3" w:semiHidden="0" w:uiPriority="68" w:unhideWhenUsed="0"/>
-    <w:lsdException w:name="Medium Grid 3 Accent 3" w:semiHidden="0" w:uiPriority="69" w:unhideWhenUsed="0"/>
-    <w:lsdException w:name="Dark List Accent 3" w:semiHidden="0" w:uiPriority="70" w:unhideWhenUsed="0"/>
-    <w:lsdException w:name="Colorful Shading Accent 3" w:semiHidden="0" w:uiPriority="71" w:unhideWhenUsed="0"/>
-    <w:lsdException w:name="Colorful List Accent 3" w:semiHidden="0" w:uiPriority="72" w:unhideWhenUsed="0"/>
-    <w:lsdException w:name="Colorful Grid Accent 3" w:semiHidden="0" w:uiPriority="73" w:unhideWhenUsed="0"/>
-    <w:lsdException w:name="Light Shading Accent 4" w:semiHidden="0" w:uiPriority="60" w:unhideWhenUsed="0"/>
-    <w:lsdException w:name="Light List Accent 4" w:semiHidden="0" w:uiPriority="61" w:unhideWhenUsed="0"/>
-    <w:lsdException w:name="Light Grid Accent 4" w:semiHidden="0" w:uiPriority="62" w:unhideWhenUsed="0"/>
-    <w:lsdException w:name="Medium Shading 1 Accent 4" w:semiHidden="0" w:uiPriority="63" w:unhideWhenUsed="0"/>
-    <w:lsdException w:name="Medium Shading 2 Accent 4" w:semiHidden="0" w:uiPriority="64" w:unhideWhenUsed="0"/>
-    <w:lsdException w:name="Medium List 1 Accent 4" w:semiHidden="0" w:uiPriority="65" w:unhideWhenUsed="0"/>
-    <w:lsdException w:name="Medium List 2 Accent 4" w:semiHidden="0" w:uiPriority="66" w:unhideWhenUsed="0"/>
-    <w:lsdException w:name="Medium Grid 1 Accent 4" w:semiHidden="0" w:uiPriority="67" w:unhideWhenUsed="0"/>
-    <w:lsdException w:name="Medium Grid 2 Accent 4" w:semiHidden="0" w:uiPriority="68" w:unhideWhenUsed="0"/>
-    <w:lsdException w:name="Medium Grid 3 Accent 4" w:semiHidden="0" w:uiPriority="69" w:unhideWhenUsed="0"/>
-    <w:lsdException w:name="Dark List Accent 4" w:semiHidden="0" w:uiPriority="70" w:unhideWhenUsed="0"/>
-    <w:lsdException w:name="Colorful Shading Accent 4" w:semiHidden="0" w:uiPriority="71" w:unhideWhenUsed="0"/>
-    <w:lsdException w:name="Colorful List Accent 4" w:semiHidden="0" w:uiPriority="72" w:unhideWhenUsed="0"/>
-    <w:lsdException w:name="Colorful Grid Accent 4" w:semiHidden="0" w:uiPriority="73" w:unhideWhenUsed="0"/>
-    <w:lsdException w:name="Light Shading Accent 5" w:semiHidden="0" w:uiPriority="60" w:unhideWhenUsed="0"/>
-    <w:lsdException w:name="Light List Accent 5" w:semiHidden="0" w:uiPriority="61" w:unhideWhenUsed="0"/>
-    <w:lsdException w:name="Light Grid Accent 5" w:semiHidden="0" w:uiPriority="62" w:unhideWhenUsed="0"/>
-    <w:lsdException w:name="Medium Shading 1 Accent 5" w:semiHidden="0" w:uiPriority="63" w:unhideWhenUsed="0"/>
-    <w:lsdException w:name="Medium Shading 2 Accent 5" w:semiHidden="0" w:uiPriority="64" w:unhideWhenUsed="0"/>
-    <w:lsdException w:name="Medium List 1 Accent 5" w:semiHidden="0" w:uiPriority="65" w:unhideWhenUsed="0"/>
-    <w:lsdException w:name="Medium List 2 Accent 5" w:semiHidden="0" w:uiPriority="66" w:unhideWhenUsed="0"/>
-    <w:lsdException w:name="Medium Grid 1 Accent 5" w:semiHidden="0" w:uiPriority="67" w:unhideWhenUsed="0"/>
-    <w:lsdException w:name="Medium Grid 2 Accent 5" w:semiHidden="0" w:uiPriority="68" w:unhideWhenUsed="0"/>
-    <w:lsdException w:name="Medium Grid 3 Accent 5" w:semiHidden="0" w:uiPriority="69" w:unhideWhenUsed="0"/>
-    <w:lsdException w:name="Dark List Accent 5" w:semiHidden="0" w:uiPriority="70" w:unhideWhenUsed="0"/>
-    <w:lsdException w:name="Colorful Shading Accent 5" w:semiHidden="0" w:uiPriority="71" w:unhideWhenUsed="0"/>
-    <w:lsdException w:name="Colorful List Accent 5" w:semiHidden="0" w:uiPriority="72" w:unhideWhenUsed="0"/>
-    <w:lsdException w:name="Colorful Grid Accent 5" w:semiHidden="0" w:uiPriority="73" w:unhideWhenUsed="0"/>
-    <w:lsdException w:name="Light Shading Accent 6" w:semiHidden="0" w:uiPriority="60" w:unhideWhenUsed="0"/>
-    <w:lsdException w:name="Light List Accent 6" w:semiHidden="0" w:uiPriority="61" w:unhideWhenUsed="0"/>
-    <w:lsdException w:name="Light Grid Accent 6" w:semiHidden="0" w:uiPriority="62" w:unhideWhenUsed="0"/>
-    <w:lsdException w:name="Medium Shading 1 Accent 6" w:semiHidden="0" w:uiPriority="63" w:unhideWhenUsed="0"/>
-    <w:lsdException w:name="Medium Shading 2 Accent 6" w:semiHidden="0" w:uiPriority="64" w:unhideWhenUsed="0"/>
-    <w:lsdException w:name="Medium List 1 Accent 6" w:semiHidden="0" w:uiPriority="65" w:unhideWhenUsed="0"/>
-    <w:lsdException w:name="Medium List 2 Accent 6" w:semiHidden="0" w:uiPriority="66" w:unhideWhenUsed="0"/>
-    <w:lsdException w:name="Medium Grid 1 Accent 6" w:semiHidden="0" w:uiPriority="67" w:unhideWhenUsed="0"/>
-    <w:lsdException w:name="Medium Grid 2 Accent 6" w:semiHidden="0" w:uiPriority="68" w:unhideWhenUsed="0"/>
-    <w:lsdException w:name="Medium Grid 3 Accent 6" w:semiHidden="0" w:uiPriority="69" w:unhideWhenUsed="0"/>
-    <w:lsdException w:name="Dark List Accent 6" w:semiHidden="0" w:uiPriority="70" w:unhideWhenUsed="0"/>
-    <w:lsdException w:name="Colorful Shading Accent 6" w:semiHidden="0" w:uiPriority="71" w:unhideWhenUsed="0"/>
-    <w:lsdException w:name="Colorful List Accent 6" w:semiHidden="0" w:uiPriority="72" w:unhideWhenUsed="0"/>
-    <w:lsdException w:name="Colorful Grid Accent 6" w:semiHidden="0" w:uiPriority="73" w:unhideWhenUsed="0"/>
-    <w:lsdException w:name="Subtle Emphasis" w:semiHidden="0" w:uiPriority="19" w:unhideWhenUsed="0" w:qFormat="1"/>
-    <w:lsdException w:name="Intense Emphasis" w:semiHidden="0" w:uiPriority="21" w:unhideWhenUsed="0" w:qFormat="1"/>
-    <w:lsdException w:name="Subtle Reference" w:semiHidden="0" w:uiPriority="31" w:unhideWhenUsed="0" w:qFormat="1"/>
-    <w:lsdException w:name="Intense Reference" w:semiHidden="0" w:uiPriority="32" w:unhideWhenUsed="0" w:qFormat="1"/>
-    <w:lsdException w:name="Book Title" w:semiHidden="0" w:uiPriority="33" w:unhideWhenUsed="0" w:qFormat="1"/>
-    <w:lsdException w:name="Bibliography" w:uiPriority="37"/>
-    <w:lsdException w:name="TOC Heading" w:uiPriority="39" w:qFormat="1"/>
+  <w:latentStyles w:defLockedState="0" w:defUIPriority="99" w:defSemiHidden="0" w:defUnhideWhenUsed="0" w:defQFormat="0" w:count="375">
+    <w:lsdException w:name="Normal" w:uiPriority="0" w:qFormat="1"/>
+    <w:lsdException w:name="heading 1" w:qFormat="1"/>
+    <w:lsdException w:name="heading 2" w:qFormat="1"/>
+    <w:lsdException w:name="heading 3" w:qFormat="1"/>
+    <w:lsdException w:name="heading 4" w:qFormat="1"/>
+    <w:lsdException w:name="heading 5" w:qFormat="1"/>
+    <w:lsdException w:name="heading 6" w:qFormat="1"/>
+    <w:lsdException w:name="heading 7" w:semiHidden="1" w:uiPriority="9" w:unhideWhenUsed="1" w:qFormat="1"/>
+    <w:lsdException w:name="heading 8" w:semiHidden="1" w:uiPriority="9" w:unhideWhenUsed="1" w:qFormat="1"/>
+    <w:lsdException w:name="heading 9" w:semiHidden="1" w:uiPriority="9" w:unhideWhenUsed="1" w:qFormat="1"/>
+    <w:lsdException w:name="index 1" w:semiHidden="1" w:unhideWhenUsed="1"/>
+    <w:lsdException w:name="index 2" w:semiHidden="1" w:unhideWhenUsed="1"/>
+    <w:lsdException w:name="index 3" w:semiHidden="1" w:unhideWhenUsed="1"/>
+    <w:lsdException w:name="index 4" w:semiHidden="1" w:unhideWhenUsed="1"/>
+    <w:lsdException w:name="index 5" w:semiHidden="1" w:unhideWhenUsed="1"/>
+    <w:lsdException w:name="index 6" w:semiHidden="1" w:unhideWhenUsed="1"/>
+    <w:lsdException w:name="index 7" w:semiHidden="1" w:unhideWhenUsed="1"/>
+    <w:lsdException w:name="index 8" w:semiHidden="1" w:unhideWhenUsed="1"/>
+    <w:lsdException w:name="index 9" w:semiHidden="1" w:unhideWhenUsed="1"/>
+    <w:lsdException w:name="toc 1" w:semiHidden="1" w:uiPriority="39" w:unhideWhenUsed="1"/>
+    <w:lsdException w:name="toc 2" w:semiHidden="1" w:uiPriority="39" w:unhideWhenUsed="1"/>
+    <w:lsdException w:name="toc 3" w:semiHidden="1" w:uiPriority="39" w:unhideWhenUsed="1"/>
+    <w:lsdException w:name="toc 4" w:semiHidden="1" w:uiPriority="39" w:unhideWhenUsed="1"/>
+    <w:lsdException w:name="toc 5" w:semiHidden="1" w:uiPriority="39" w:unhideWhenUsed="1"/>
+    <w:lsdException w:name="toc 6" w:semiHidden="1" w:uiPriority="39" w:unhideWhenUsed="1"/>
+    <w:lsdException w:name="toc 7" w:semiHidden="1" w:uiPriority="39" w:unhideWhenUsed="1"/>
+    <w:lsdException w:name="toc 8" w:semiHidden="1" w:uiPriority="39" w:unhideWhenUsed="1"/>
+    <w:lsdException w:name="toc 9" w:semiHidden="1" w:uiPriority="39" w:unhideWhenUsed="1"/>
+    <w:lsdException w:name="Normal Indent" w:semiHidden="1" w:unhideWhenUsed="1"/>
+    <w:lsdException w:name="footnote text" w:semiHidden="1" w:unhideWhenUsed="1"/>
+    <w:lsdException w:name="annotation text" w:semiHidden="1" w:unhideWhenUsed="1"/>
+    <w:lsdException w:name="header" w:semiHidden="1" w:unhideWhenUsed="1"/>
+    <w:lsdException w:name="footer" w:semiHidden="1"/>
+    <w:lsdException w:name="index heading" w:semiHidden="1" w:unhideWhenUsed="1"/>
+    <w:lsdException w:name="caption" w:semiHidden="1" w:uiPriority="35" w:unhideWhenUsed="1" w:qFormat="1"/>
+    <w:lsdException w:name="table of figures" w:semiHidden="1" w:unhideWhenUsed="1"/>
+    <w:lsdException w:name="envelope address" w:semiHidden="1" w:unhideWhenUsed="1"/>
+    <w:lsdException w:name="envelope return" w:semiHidden="1" w:unhideWhenUsed="1"/>
+    <w:lsdException w:name="footnote reference" w:semiHidden="1" w:unhideWhenUsed="1"/>
+    <w:lsdException w:name="annotation reference" w:semiHidden="1" w:unhideWhenUsed="1"/>
+    <w:lsdException w:name="line number" w:semiHidden="1" w:unhideWhenUsed="1"/>
+    <w:lsdException w:name="page number" w:semiHidden="1"/>
+    <w:lsdException w:name="endnote reference" w:semiHidden="1" w:unhideWhenUsed="1"/>
+    <w:lsdException w:name="endnote text" w:semiHidden="1" w:unhideWhenUsed="1"/>
+    <w:lsdException w:name="table of authorities" w:semiHidden="1" w:unhideWhenUsed="1"/>
+    <w:lsdException w:name="macro" w:semiHidden="1" w:unhideWhenUsed="1"/>
+    <w:lsdException w:name="toa heading" w:semiHidden="1" w:unhideWhenUsed="1"/>
+    <w:lsdException w:name="List" w:semiHidden="1" w:unhideWhenUsed="1"/>
+    <w:lsdException w:name="List Bullet" w:semiHidden="1" w:unhideWhenUsed="1"/>
+    <w:lsdException w:name="List Number" w:semiHidden="1" w:unhideWhenUsed="1"/>
+    <w:lsdException w:name="List 2" w:semiHidden="1" w:unhideWhenUsed="1"/>
+    <w:lsdException w:name="List 3" w:semiHidden="1" w:unhideWhenUsed="1"/>
+    <w:lsdException w:name="List 4" w:semiHidden="1" w:unhideWhenUsed="1"/>
+    <w:lsdException w:name="List 5" w:semiHidden="1" w:unhideWhenUsed="1"/>
+    <w:lsdException w:name="List Bullet 2" w:semiHidden="1" w:unhideWhenUsed="1"/>
+    <w:lsdException w:name="List Bullet 3" w:semiHidden="1" w:unhideWhenUsed="1"/>
+    <w:lsdException w:name="List Bullet 4" w:semiHidden="1" w:unhideWhenUsed="1"/>
+    <w:lsdException w:name="List Bullet 5" w:semiHidden="1" w:unhideWhenUsed="1"/>
+    <w:lsdException w:name="List Number 2" w:semiHidden="1" w:unhideWhenUsed="1"/>
+    <w:lsdException w:name="List Number 3" w:semiHidden="1" w:unhideWhenUsed="1"/>
+    <w:lsdException w:name="List Number 4" w:semiHidden="1" w:unhideWhenUsed="1"/>
+    <w:lsdException w:name="List Number 5" w:semiHidden="1" w:unhideWhenUsed="1"/>
+    <w:lsdException w:name="Title" w:qFormat="1"/>
+    <w:lsdException w:name="Closing" w:semiHidden="1" w:unhideWhenUsed="1"/>
+    <w:lsdException w:name="Signature" w:semiHidden="1" w:unhideWhenUsed="1"/>
+    <w:lsdException w:name="Default Paragraph Font" w:semiHidden="1"/>
+    <w:lsdException w:name="Body Text" w:semiHidden="1"/>
+    <w:lsdException w:name="Body Text Indent" w:semiHidden="1" w:unhideWhenUsed="1"/>
+    <w:lsdException w:name="List Continue" w:semiHidden="1" w:unhideWhenUsed="1"/>
+    <w:lsdException w:name="List Continue 2" w:semiHidden="1" w:unhideWhenUsed="1"/>
+    <w:lsdException w:name="List Continue 3" w:semiHidden="1" w:unhideWhenUsed="1"/>
+    <w:lsdException w:name="List Continue 4" w:semiHidden="1" w:unhideWhenUsed="1"/>
+    <w:lsdException w:name="List Continue 5" w:semiHidden="1" w:unhideWhenUsed="1"/>
+    <w:lsdException w:name="Message Header" w:semiHidden="1" w:unhideWhenUsed="1"/>
+    <w:lsdException w:name="Subtitle" w:uiPriority="11" w:qFormat="1"/>
+    <w:lsdException w:name="Salutation" w:semiHidden="1" w:unhideWhenUsed="1"/>
+    <w:lsdException w:name="Date" w:semiHidden="1" w:unhideWhenUsed="1"/>
+    <w:lsdException w:name="Body Text First Indent" w:semiHidden="1" w:unhideWhenUsed="1"/>
+    <w:lsdException w:name="Body Text First Indent 2" w:semiHidden="1" w:unhideWhenUsed="1"/>
+    <w:lsdException w:name="Note Heading" w:semiHidden="1" w:unhideWhenUsed="1"/>
+    <w:lsdException w:name="Body Text 2" w:semiHidden="1" w:unhideWhenUsed="1"/>
+    <w:lsdException w:name="Body Text 3" w:semiHidden="1" w:unhideWhenUsed="1"/>
+    <w:lsdException w:name="Body Text Indent 2" w:semiHidden="1" w:unhideWhenUsed="1"/>
+    <w:lsdException w:name="Body Text Indent 3" w:semiHidden="1" w:unhideWhenUsed="1"/>
+    <w:lsdException w:name="Block Text" w:semiHidden="1" w:unhideWhenUsed="1"/>
+    <w:lsdException w:name="Hyperlink" w:semiHidden="1"/>
+    <w:lsdException w:name="FollowedHyperlink" w:semiHidden="1" w:unhideWhenUsed="1"/>
+    <w:lsdException w:name="Strong" w:uiPriority="22" w:qFormat="1"/>
+    <w:lsdException w:name="Emphasis" w:uiPriority="20" w:qFormat="1"/>
+    <w:lsdException w:name="Document Map" w:semiHidden="1" w:unhideWhenUsed="1"/>
+    <w:lsdException w:name="Plain Text" w:semiHidden="1" w:unhideWhenUsed="1"/>
+    <w:lsdException w:name="E-mail Signature" w:semiHidden="1" w:unhideWhenUsed="1"/>
+    <w:lsdException w:name="HTML Top of Form" w:semiHidden="1" w:unhideWhenUsed="1"/>
+    <w:lsdException w:name="HTML Bottom of Form" w:semiHidden="1" w:unhideWhenUsed="1"/>
+    <w:lsdException w:name="Normal (Web)" w:semiHidden="1" w:unhideWhenUsed="1"/>
+    <w:lsdException w:name="HTML Acronym" w:semiHidden="1" w:unhideWhenUsed="1"/>
+    <w:lsdException w:name="HTML Address" w:semiHidden="1" w:unhideWhenUsed="1"/>
+    <w:lsdException w:name="HTML Cite" w:semiHidden="1" w:unhideWhenUsed="1"/>
+    <w:lsdException w:name="HTML Code" w:semiHidden="1" w:unhideWhenUsed="1"/>
+    <w:lsdException w:name="HTML Definition" w:semiHidden="1" w:unhideWhenUsed="1"/>
+    <w:lsdException w:name="HTML Keyboard" w:semiHidden="1" w:unhideWhenUsed="1"/>
+    <w:lsdException w:name="HTML Preformatted" w:semiHidden="1" w:unhideWhenUsed="1"/>
+    <w:lsdException w:name="HTML Sample" w:semiHidden="1" w:unhideWhenUsed="1"/>
+    <w:lsdException w:name="HTML Typewriter" w:semiHidden="1" w:unhideWhenUsed="1"/>
+    <w:lsdException w:name="HTML Variable" w:semiHidden="1" w:unhideWhenUsed="1"/>
+    <w:lsdException w:name="Normal Table" w:semiHidden="1" w:unhideWhenUsed="1"/>
+    <w:lsdException w:name="annotation subject" w:semiHidden="1" w:unhideWhenUsed="1"/>
+    <w:lsdException w:name="No List" w:semiHidden="1" w:unhideWhenUsed="1"/>
+    <w:lsdException w:name="Outline List 1" w:semiHidden="1" w:unhideWhenUsed="1"/>
+    <w:lsdException w:name="Outline List 2" w:semiHidden="1" w:unhideWhenUsed="1"/>
+    <w:lsdException w:name="Outline List 3" w:semiHidden="1" w:unhideWhenUsed="1"/>
+    <w:lsdException w:name="Table Simple 1" w:semiHidden="1" w:unhideWhenUsed="1"/>
+    <w:lsdException w:name="Table Simple 2" w:semiHidden="1" w:unhideWhenUsed="1"/>
+    <w:lsdException w:name="Table Simple 3" w:semiHidden="1" w:unhideWhenUsed="1"/>
+    <w:lsdException w:name="Table Classic 1" w:semiHidden="1" w:unhideWhenUsed="1"/>
+    <w:lsdException w:name="Table Classic 2" w:semiHidden="1" w:unhideWhenUsed="1"/>
+    <w:lsdException w:name="Table Classic 3" w:semiHidden="1" w:unhideWhenUsed="1"/>
+    <w:lsdException w:name="Table Classic 4" w:semiHidden="1" w:unhideWhenUsed="1"/>
+    <w:lsdException w:name="Table Colorful 1" w:semiHidden="1" w:unhideWhenUsed="1"/>
+    <w:lsdException w:name="Table Colorful 2" w:semiHidden="1" w:unhideWhenUsed="1"/>
+    <w:lsdException w:name="Table Colorful 3" w:semiHidden="1" w:unhideWhenUsed="1"/>
+    <w:lsdException w:name="Table Columns 1" w:semiHidden="1" w:unhideWhenUsed="1"/>
+    <w:lsdException w:name="Table Columns 2" w:semiHidden="1" w:unhideWhenUsed="1"/>
+    <w:lsdException w:name="Table Columns 3" w:semiHidden="1" w:unhideWhenUsed="1"/>
+    <w:lsdException w:name="Table Columns 4" w:semiHidden="1" w:unhideWhenUsed="1"/>
+    <w:lsdException w:name="Table Columns 5" w:semiHidden="1" w:unhideWhenUsed="1"/>
+    <w:lsdException w:name="Table Grid 1" w:semiHidden="1" w:unhideWhenUsed="1"/>
+    <w:lsdException w:name="Table Grid 2" w:semiHidden="1" w:unhideWhenUsed="1"/>
+    <w:lsdException w:name="Table Grid 3" w:semiHidden="1" w:unhideWhenUsed="1"/>
+    <w:lsdException w:name="Table Grid 4" w:semiHidden="1" w:unhideWhenUsed="1"/>
+    <w:lsdException w:name="Table Grid 5" w:semiHidden="1" w:unhideWhenUsed="1"/>
+    <w:lsdException w:name="Table Grid 6" w:semiHidden="1" w:unhideWhenUsed="1"/>
+    <w:lsdException w:name="Table Grid 7" w:semiHidden="1" w:unhideWhenUsed="1"/>
+    <w:lsdException w:name="Table Grid 8" w:semiHidden="1" w:unhideWhenUsed="1"/>
+    <w:lsdException w:name="Table List 1" w:semiHidden="1" w:unhideWhenUsed="1"/>
+    <w:lsdException w:name="Table List 2" w:semiHidden="1" w:unhideWhenUsed="1"/>
+    <w:lsdException w:name="Table List 3" w:semiHidden="1" w:unhideWhenUsed="1"/>
+    <w:lsdException w:name="Table List 4" w:semiHidden="1" w:unhideWhenUsed="1"/>
+    <w:lsdException w:name="Table List 5" w:semiHidden="1" w:unhideWhenUsed="1"/>
+    <w:lsdException w:name="Table List 6" w:semiHidden="1" w:unhideWhenUsed="1"/>
+    <w:lsdException w:name="Table List 7" w:semiHidden="1" w:unhideWhenUsed="1"/>
+    <w:lsdException w:name="Table List 8" w:semiHidden="1" w:unhideWhenUsed="1"/>
+    <w:lsdException w:name="Table 3D effects 1" w:semiHidden="1" w:unhideWhenUsed="1"/>
+    <w:lsdException w:name="Table 3D effects 2" w:semiHidden="1" w:unhideWhenUsed="1"/>
+    <w:lsdException w:name="Table 3D effects 3" w:semiHidden="1" w:unhideWhenUsed="1"/>
+    <w:lsdException w:name="Table Contemporary" w:semiHidden="1" w:unhideWhenUsed="1"/>
+    <w:lsdException w:name="Table Elegant" w:semiHidden="1" w:unhideWhenUsed="1"/>
+    <w:lsdException w:name="Table Professional" w:semiHidden="1" w:unhideWhenUsed="1"/>
+    <w:lsdException w:name="Table Subtle 1" w:semiHidden="1" w:unhideWhenUsed="1"/>
+    <w:lsdException w:name="Table Subtle 2" w:semiHidden="1" w:unhideWhenUsed="1"/>
+    <w:lsdException w:name="Table Web 1" w:semiHidden="1" w:unhideWhenUsed="1"/>
+    <w:lsdException w:name="Table Web 2" w:semiHidden="1" w:unhideWhenUsed="1"/>
+    <w:lsdException w:name="Table Web 3" w:semiHidden="1" w:unhideWhenUsed="1"/>
+    <w:lsdException w:name="Balloon Text" w:semiHidden="1" w:unhideWhenUsed="1"/>
+    <w:lsdException w:name="Table Grid" w:semiHidden="1" w:uiPriority="59" w:unhideWhenUsed="1"/>
+    <w:lsdException w:name="Table Theme" w:semiHidden="1" w:unhideWhenUsed="1"/>
+    <w:lsdException w:name="Placeholder Text" w:semiHidden="1"/>
+    <w:lsdException w:name="No Spacing" w:uiPriority="1" w:qFormat="1"/>
+    <w:lsdException w:name="Light Shading" w:uiPriority="60"/>
+    <w:lsdException w:name="Light List" w:uiPriority="61"/>
+    <w:lsdException w:name="Light Grid" w:uiPriority="62"/>
+    <w:lsdException w:name="Medium Shading 1" w:uiPriority="63"/>
+    <w:lsdException w:name="Medium Shading 2" w:uiPriority="64"/>
+    <w:lsdException w:name="Medium List 1" w:uiPriority="65"/>
+    <w:lsdException w:name="Medium List 2" w:uiPriority="66"/>
+    <w:lsdException w:name="Medium Grid 1" w:uiPriority="67"/>
+    <w:lsdException w:name="Medium Grid 2" w:uiPriority="68"/>
+    <w:lsdException w:name="Medium Grid 3" w:uiPriority="69"/>
+    <w:lsdException w:name="Dark List" w:uiPriority="70"/>
+    <w:lsdException w:name="Colorful Shading" w:uiPriority="71"/>
+    <w:lsdException w:name="Colorful List" w:uiPriority="72"/>
+    <w:lsdException w:name="Colorful Grid" w:uiPriority="73"/>
+    <w:lsdException w:name="Light Shading Accent 1" w:uiPriority="60"/>
+    <w:lsdException w:name="Light List Accent 1" w:uiPriority="61"/>
+    <w:lsdException w:name="Light Grid Accent 1" w:uiPriority="62"/>
+    <w:lsdException w:name="Medium Shading 1 Accent 1" w:uiPriority="63"/>
+    <w:lsdException w:name="Medium Shading 2 Accent 1" w:uiPriority="64"/>
+    <w:lsdException w:name="Medium List 1 Accent 1" w:uiPriority="65"/>
+    <w:lsdException w:name="Revision" w:semiHidden="1"/>
+    <w:lsdException w:name="List Paragraph" w:qFormat="1"/>
+    <w:lsdException w:name="Quote" w:uiPriority="29" w:qFormat="1"/>
+    <w:lsdException w:name="Intense Quote" w:uiPriority="30" w:qFormat="1"/>
+    <w:lsdException w:name="Medium List 2 Accent 1" w:uiPriority="66"/>
+    <w:lsdException w:name="Medium Grid 1 Accent 1" w:uiPriority="67"/>
+    <w:lsdException w:name="Medium Grid 2 Accent 1" w:uiPriority="68"/>
+    <w:lsdException w:name="Medium Grid 3 Accent 1" w:uiPriority="69"/>
+    <w:lsdException w:name="Dark List Accent 1" w:uiPriority="70"/>
+    <w:lsdException w:name="Colorful Shading Accent 1" w:uiPriority="71"/>
+    <w:lsdException w:name="Colorful List Accent 1" w:uiPriority="72"/>
+    <w:lsdException w:name="Colorful Grid Accent 1" w:uiPriority="73"/>
+    <w:lsdException w:name="Light Shading Accent 2" w:uiPriority="60"/>
+    <w:lsdException w:name="Light List Accent 2" w:uiPriority="61"/>
+    <w:lsdException w:name="Light Grid Accent 2" w:uiPriority="62"/>
+    <w:lsdException w:name="Medium Shading 1 Accent 2" w:uiPriority="63"/>
+    <w:lsdException w:name="Medium Shading 2 Accent 2" w:uiPriority="64"/>
+    <w:lsdException w:name="Medium List 1 Accent 2" w:uiPriority="65"/>
+    <w:lsdException w:name="Medium List 2 Accent 2" w:uiPriority="66"/>
+    <w:lsdException w:name="Medium Grid 1 Accent 2" w:uiPriority="67"/>
+    <w:lsdException w:name="Medium Grid 2 Accent 2" w:uiPriority="68"/>
+    <w:lsdException w:name="Medium Grid 3 Accent 2" w:uiPriority="69"/>
+    <w:lsdException w:name="Dark List Accent 2" w:uiPriority="70"/>
+    <w:lsdException w:name="Colorful Shading Accent 2" w:uiPriority="71"/>
+    <w:lsdException w:name="Colorful List Accent 2" w:uiPriority="72"/>
+    <w:lsdException w:name="Colorful Grid Accent 2" w:uiPriority="73"/>
+    <w:lsdException w:name="Light Shading Accent 3" w:uiPriority="60"/>
+    <w:lsdException w:name="Light List Accent 3" w:uiPriority="61"/>
+    <w:lsdException w:name="Light Grid Accent 3" w:uiPriority="62"/>
+    <w:lsdException w:name="Medium Shading 1 Accent 3" w:uiPriority="63"/>
+    <w:lsdException w:name="Medium Shading 2 Accent 3" w:uiPriority="64"/>
+    <w:lsdException w:name="Medium List 1 Accent 3" w:uiPriority="65"/>
+    <w:lsdException w:name="Medium List 2 Accent 3" w:uiPriority="66"/>
+    <w:lsdException w:name="Medium Grid 1 Accent 3" w:uiPriority="67"/>
+    <w:lsdException w:name="Medium Grid 2 Accent 3" w:uiPriority="68"/>
+    <w:lsdException w:name="Medium Grid 3 Accent 3" w:uiPriority="69"/>
+    <w:lsdException w:name="Dark List Accent 3" w:uiPriority="70"/>
+    <w:lsdException w:name="Colorful Shading Accent 3" w:uiPriority="71"/>
+    <w:lsdException w:name="Colorful List Accent 3" w:uiPriority="72"/>
+    <w:lsdException w:name="Colorful Grid Accent 3" w:uiPriority="73"/>
+    <w:lsdException w:name="Light Shading Accent 4" w:uiPriority="60"/>
+    <w:lsdException w:name="Light List Accent 4" w:uiPriority="61"/>
+    <w:lsdException w:name="Light Grid Accent 4" w:uiPriority="62"/>
+    <w:lsdException w:name="Medium Shading 1 Accent 4" w:uiPriority="63"/>
+    <w:lsdException w:name="Medium Shading 2 Accent 4" w:uiPriority="64"/>
+    <w:lsdException w:name="Medium List 1 Accent 4" w:uiPriority="65"/>
+    <w:lsdException w:name="Medium List 2 Accent 4" w:uiPriority="66"/>
+    <w:lsdException w:name="Medium Grid 1 Accent 4" w:uiPriority="67"/>
+    <w:lsdException w:name="Medium Grid 2 Accent 4" w:uiPriority="68"/>
+    <w:lsdException w:name="Medium Grid 3 Accent 4" w:uiPriority="69"/>
+    <w:lsdException w:name="Dark List Accent 4" w:uiPriority="70"/>
+    <w:lsdException w:name="Colorful Shading Accent 4" w:uiPriority="71"/>
+    <w:lsdException w:name="Colorful List Accent 4" w:uiPriority="72"/>
+    <w:lsdException w:name="Colorful Grid Accent 4" w:uiPriority="73"/>
+    <w:lsdException w:name="Light Shading Accent 5" w:uiPriority="60"/>
+    <w:lsdException w:name="Light List Accent 5" w:uiPriority="61"/>
+    <w:lsdException w:name="Light Grid Accent 5" w:uiPriority="62"/>
+    <w:lsdException w:name="Medium Shading 1 Accent 5" w:uiPriority="63"/>
+    <w:lsdException w:name="Medium Shading 2 Accent 5" w:uiPriority="64"/>
+    <w:lsdException w:name="Medium List 1 Accent 5" w:uiPriority="65"/>
+    <w:lsdException w:name="Medium List 2 Accent 5" w:uiPriority="66"/>
+    <w:lsdException w:name="Medium Grid 1 Accent 5" w:uiPriority="67"/>
+    <w:lsdException w:name="Medium Grid 2 Accent 5" w:uiPriority="68"/>
+    <w:lsdException w:name="Medium Grid 3 Accent 5" w:uiPriority="69"/>
+    <w:lsdException w:name="Dark List Accent 5" w:uiPriority="70"/>
+    <w:lsdException w:name="Colorful Shading Accent 5" w:uiPriority="71"/>
+    <w:lsdException w:name="Colorful List Accent 5" w:uiPriority="72"/>
+    <w:lsdException w:name="Colorful Grid Accent 5" w:uiPriority="73"/>
+    <w:lsdException w:name="Light Shading Accent 6" w:uiPriority="60"/>
+    <w:lsdException w:name="Light List Accent 6" w:uiPriority="61"/>
+    <w:lsdException w:name="Light Grid Accent 6" w:uiPriority="62"/>
+    <w:lsdException w:name="Medium Shading 1 Accent 6" w:uiPriority="63"/>
+    <w:lsdException w:name="Medium Shading 2 Accent 6" w:uiPriority="64"/>
+    <w:lsdException w:name="Medium List 1 Accent 6" w:uiPriority="65"/>
+    <w:lsdException w:name="Medium List 2 Accent 6" w:uiPriority="66"/>
+    <w:lsdException w:name="Medium Grid 1 Accent 6" w:uiPriority="67"/>
+    <w:lsdException w:name="Medium Grid 2 Accent 6" w:uiPriority="68"/>
+    <w:lsdException w:name="Medium Grid 3 Accent 6" w:uiPriority="69"/>
+    <w:lsdException w:name="Dark List Accent 6" w:uiPriority="70"/>
+    <w:lsdException w:name="Colorful Shading Accent 6" w:uiPriority="71"/>
+    <w:lsdException w:name="Colorful List Accent 6" w:uiPriority="72"/>
+    <w:lsdException w:name="Colorful Grid Accent 6" w:uiPriority="73"/>
+    <w:lsdException w:name="Subtle Emphasis" w:uiPriority="19" w:qFormat="1"/>
+    <w:lsdException w:name="Intense Emphasis" w:uiPriority="21" w:qFormat="1"/>
+    <w:lsdException w:name="Subtle Reference" w:uiPriority="31" w:qFormat="1"/>
+    <w:lsdException w:name="Intense Reference" w:uiPriority="32" w:qFormat="1"/>
+    <w:lsdException w:name="Book Title" w:uiPriority="33" w:qFormat="1"/>
+    <w:lsdException w:name="Bibliography" w:semiHidden="1" w:uiPriority="37" w:unhideWhenUsed="1"/>
+    <w:lsdException w:name="TOC Heading" w:semiHidden="1" w:uiPriority="39" w:unhideWhenUsed="1" w:qFormat="1"/>
+    <w:lsdException w:name="Plain Table 1" w:uiPriority="41"/>
+    <w:lsdException w:name="Plain Table 2" w:uiPriority="42"/>
+    <w:lsdException w:name="Plain Table 3" w:uiPriority="43"/>
+    <w:lsdException w:name="Plain Table 4" w:uiPriority="44"/>
+    <w:lsdException w:name="Plain Table 5" w:uiPriority="45"/>
+    <w:lsdException w:name="Grid Table Light" w:uiPriority="40"/>
+    <w:lsdException w:name="Grid Table 1 Light" w:uiPriority="46"/>
+    <w:lsdException w:name="Grid Table 2" w:uiPriority="47"/>
+    <w:lsdException w:name="Grid Table 3" w:uiPriority="48"/>
+    <w:lsdException w:name="Grid Table 4" w:uiPriority="49"/>
+    <w:lsdException w:name="Grid Table 5 Dark" w:uiPriority="50"/>
+    <w:lsdException w:name="Grid Table 6 Colorful" w:uiPriority="51"/>
+    <w:lsdException w:name="Grid Table 7 Colorful" w:uiPriority="52"/>
+    <w:lsdException w:name="Grid Table 1 Light Accent 1" w:uiPriority="46"/>
+    <w:lsdException w:name="Grid Table 2 Accent 1" w:uiPriority="47"/>
+    <w:lsdException w:name="Grid Table 3 Accent 1" w:uiPriority="48"/>
+    <w:lsdException w:name="Grid Table 4 Accent 1" w:uiPriority="49"/>
+    <w:lsdException w:name="Grid Table 5 Dark Accent 1" w:uiPriority="50"/>
+    <w:lsdException w:name="Grid Table 6 Colorful Accent 1" w:uiPriority="51"/>
+    <w:lsdException w:name="Grid Table 7 Colorful Accent 1" w:uiPriority="52"/>
+    <w:lsdException w:name="Grid Table 1 Light Accent 2" w:uiPriority="46"/>
+    <w:lsdException w:name="Grid Table 2 Accent 2" w:uiPriority="47"/>
+    <w:lsdException w:name="Grid Table 3 Accent 2" w:uiPriority="48"/>
+    <w:lsdException w:name="Grid Table 4 Accent 2" w:uiPriority="49"/>
+    <w:lsdException w:name="Grid Table 5 Dark Accent 2" w:uiPriority="50"/>
+    <w:lsdException w:name="Grid Table 6 Colorful Accent 2" w:uiPriority="51"/>
+    <w:lsdException w:name="Grid Table 7 Colorful Accent 2" w:uiPriority="52"/>
+    <w:lsdException w:name="Grid Table 1 Light Accent 3" w:uiPriority="46"/>
+    <w:lsdException w:name="Grid Table 2 Accent 3" w:uiPriority="47"/>
+    <w:lsdException w:name="Grid Table 3 Accent 3" w:uiPriority="48"/>
+    <w:lsdException w:name="Grid Table 4 Accent 3" w:uiPriority="49"/>
+    <w:lsdException w:name="Grid Table 5 Dark Accent 3" w:uiPriority="50"/>
+    <w:lsdException w:name="Grid Table 6 Colorful Accent 3" w:uiPriority="51"/>
+    <w:lsdException w:name="Grid Table 7 Colorful Accent 3" w:uiPriority="52"/>
+    <w:lsdException w:name="Grid Table 1 Light Accent 4" w:uiPriority="46"/>
+    <w:lsdException w:name="Grid Table 2 Accent 4" w:uiPriority="47"/>
+    <w:lsdException w:name="Grid Table 3 Accent 4" w:uiPriority="48"/>
+    <w:lsdException w:name="Grid Table 4 Accent 4" w:uiPriority="49"/>
+    <w:lsdException w:name="Grid Table 5 Dark Accent 4" w:uiPriority="50"/>
+    <w:lsdException w:name="Grid Table 6 Colorful Accent 4" w:uiPriority="51"/>
+    <w:lsdException w:name="Grid Table 7 Colorful Accent 4" w:uiPriority="52"/>
+    <w:lsdException w:name="Grid Table 1 Light Accent 5" w:uiPriority="46"/>
+    <w:lsdException w:name="Grid Table 2 Accent 5" w:uiPriority="47"/>
+    <w:lsdException w:name="Grid Table 3 Accent 5" w:uiPriority="48"/>
+    <w:lsdException w:name="Grid Table 4 Accent 5" w:uiPriority="49"/>
+    <w:lsdException w:name="Grid Table 5 Dark Accent 5" w:uiPriority="50"/>
+    <w:lsdException w:name="Grid Table 6 Colorful Accent 5" w:uiPriority="51"/>
+    <w:lsdException w:name="Grid Table 7 Colorful Accent 5" w:uiPriority="52"/>
+    <w:lsdException w:name="Grid Table 1 Light Accent 6" w:uiPriority="46"/>
+    <w:lsdException w:name="Grid Table 2 Accent 6" w:uiPriority="47"/>
+    <w:lsdException w:name="Grid Table 3 Accent 6" w:uiPriority="48"/>
+    <w:lsdException w:name="Grid Table 4 Accent 6" w:uiPriority="49"/>
+    <w:lsdException w:name="Grid Table 5 Dark Accent 6" w:uiPriority="50"/>
+    <w:lsdException w:name="Grid Table 6 Colorful Accent 6" w:uiPriority="51"/>
+    <w:lsdException w:name="Grid Table 7 Colorful Accent 6" w:uiPriority="52"/>
+    <w:lsdException w:name="List Table 1 Light" w:uiPriority="46"/>
+    <w:lsdException w:name="List Table 2" w:uiPriority="47"/>
+    <w:lsdException w:name="List Table 3" w:uiPriority="48"/>
+    <w:lsdException w:name="List Table 4" w:uiPriority="49"/>
+    <w:lsdException w:name="List Table 5 Dark" w:uiPriority="50"/>
+    <w:lsdException w:name="List Table 6 Colorful" w:uiPriority="51"/>
+    <w:lsdException w:name="List Table 7 Colorful" w:uiPriority="52"/>
+    <w:lsdException w:name="List Table 1 Light Accent 1" w:uiPriority="46"/>
+    <w:lsdException w:name="List Table 2 Accent 1" w:uiPriority="47"/>
+    <w:lsdException w:name="List Table 3 Accent 1" w:uiPriority="48"/>
+    <w:lsdException w:name="List Table 4 Accent 1" w:uiPriority="49"/>
+    <w:lsdException w:name="List Table 5 Dark Accent 1" w:uiPriority="50"/>
+    <w:lsdException w:name="List Table 6 Colorful Accent 1" w:uiPriority="51"/>
+    <w:lsdException w:name="List Table 7 Colorful Accent 1" w:uiPriority="52"/>
+    <w:lsdException w:name="List Table 1 Light Accent 2" w:uiPriority="46"/>
+    <w:lsdException w:name="List Table 2 Accent 2" w:uiPriority="47"/>
+    <w:lsdException w:name="List Table 3 Accent 2" w:uiPriority="48"/>
+    <w:lsdException w:name="List Table 4 Accent 2" w:uiPriority="49"/>
+    <w:lsdException w:name="List Table 5 Dark Accent 2" w:uiPriority="50"/>
+    <w:lsdException w:name="List Table 6 Colorful Accent 2" w:uiPriority="51"/>
+    <w:lsdException w:name="List Table 7 Colorful Accent 2" w:uiPriority="52"/>
+    <w:lsdException w:name="List Table 1 Light Accent 3" w:uiPriority="46"/>
+    <w:lsdException w:name="List Table 2 Accent 3" w:uiPriority="47"/>
+    <w:lsdException w:name="List Table 3 Accent 3" w:uiPriority="48"/>
+    <w:lsdException w:name="List Table 4 Accent 3" w:uiPriority="49"/>
+    <w:lsdException w:name="List Table 5 Dark Accent 3" w:uiPriority="50"/>
+    <w:lsdException w:name="List Table 6 Colorful Accent 3" w:uiPriority="51"/>
+    <w:lsdException w:name="List Table 7 Colorful Accent 3" w:uiPriority="52"/>
+    <w:lsdException w:name="List Table 1 Light Accent 4" w:uiPriority="46"/>
+    <w:lsdException w:name="List Table 2 Accent 4" w:uiPriority="47"/>
+    <w:lsdException w:name="List Table 3 Accent 4" w:uiPriority="48"/>
+    <w:lsdException w:name="List Table 4 Accent 4" w:uiPriority="49"/>
+    <w:lsdException w:name="List Table 5 Dark Accent 4" w:uiPriority="50"/>
+    <w:lsdException w:name="List Table 6 Colorful Accent 4" w:uiPriority="51"/>
+    <w:lsdException w:name="List Table 7 Colorful Accent 4" w:uiPriority="52"/>
+    <w:lsdException w:name="List Table 1 Light Accent 5" w:uiPriority="46"/>
+    <w:lsdException w:name="List Table 2 Accent 5" w:uiPriority="47"/>
+    <w:lsdException w:name="List Table 3 Accent 5" w:uiPriority="48"/>
+    <w:lsdException w:name="List Table 4 Accent 5" w:uiPriority="49"/>
+    <w:lsdException w:name="List Table 5 Dark Accent 5" w:uiPriority="50"/>
+    <w:lsdException w:name="List Table 6 Colorful Accent 5" w:uiPriority="51"/>
+    <w:lsdException w:name="List Table 7 Colorful Accent 5" w:uiPriority="52"/>
+    <w:lsdException w:name="List Table 1 Light Accent 6" w:uiPriority="46"/>
+    <w:lsdException w:name="List Table 2 Accent 6" w:uiPriority="47"/>
+    <w:lsdException w:name="List Table 3 Accent 6" w:uiPriority="48"/>
+    <w:lsdException w:name="List Table 4 Accent 6" w:uiPriority="49"/>
+    <w:lsdException w:name="List Table 5 Dark Accent 6" w:uiPriority="50"/>
+    <w:lsdException w:name="List Table 6 Colorful Accent 6" w:uiPriority="51"/>
+    <w:lsdException w:name="List Table 7 Colorful Accent 6" w:uiPriority="52"/>
+    <w:lsdException w:name="Mention" w:semiHidden="1" w:unhideWhenUsed="1"/>
+    <w:lsdException w:name="Smart Hyperlink" w:semiHidden="1" w:unhideWhenUsed="1"/>
+    <w:lsdException w:name="Hashtag" w:semiHidden="1" w:unhideWhenUsed="1"/>
+    <w:lsdException w:name="Unresolved Mention" w:semiHidden="1" w:unhideWhenUsed="1"/>
   </w:latentStyles>
-  <w:style w:type="paragraph" w:default="1" w:styleId="Normal">
+  <w:style w:type="paragraph" w:default="1" w:styleId="Norml">
     <w:name w:val="Normal"/>
     <w:qFormat/>
     <w:pPr>
       <w:spacing w:after="160" w:line="259" w:lineRule="auto"/>
     </w:pPr>
     <w:rPr>
-      <w:rFonts w:ascii="Calibri" w:hAnsi="Calibri" w:cs="Calibri"/>
+      <w:rFonts w:cs="Calibri"/>
+      <w:sz w:val="22"/>
+      <w:szCs w:val="22"/>
       <w:lang w:eastAsia="en-US"/>
     </w:rPr>
   </w:style>
-  <w:style w:type="paragraph" w:styleId="Heading1">
+  <w:style w:type="paragraph" w:styleId="Cmsor1">
     <w:name w:val="heading 1"/>
-    <w:basedOn w:val="Normal"/>
-    <w:next w:val="Normal"/>
-    <w:link w:val="Heading1Char"/>
+    <w:basedOn w:val="Norml"/>
+    <w:next w:val="Norml"/>
+    <w:link w:val="Cmsor1Char"/>
     <w:uiPriority w:val="99"/>
     <w:qFormat/>
     <w:pPr>
@@ -2020,11 +2736,11 @@
       <w:lang w:val="hu-HU"/>
     </w:rPr>
   </w:style>
-  <w:style w:type="paragraph" w:styleId="Heading2">
+  <w:style w:type="paragraph" w:styleId="Cmsor2">
     <w:name w:val="heading 2"/>
-    <w:basedOn w:val="Normal"/>
-    <w:next w:val="Normal"/>
-    <w:link w:val="Heading2Char"/>
+    <w:basedOn w:val="Norml"/>
+    <w:next w:val="Norml"/>
+    <w:link w:val="Cmsor2Char"/>
     <w:uiPriority w:val="99"/>
     <w:qFormat/>
     <w:pPr>
@@ -2040,11 +2756,11 @@
       <w:lang w:val="hu-HU"/>
     </w:rPr>
   </w:style>
-  <w:style w:type="paragraph" w:styleId="Heading3">
+  <w:style w:type="paragraph" w:styleId="Cmsor3">
     <w:name w:val="heading 3"/>
-    <w:basedOn w:val="Normal"/>
-    <w:next w:val="Normal"/>
-    <w:link w:val="Heading3Char"/>
+    <w:basedOn w:val="Norml"/>
+    <w:next w:val="Norml"/>
+    <w:link w:val="Cmsor3Char"/>
     <w:uiPriority w:val="99"/>
     <w:qFormat/>
     <w:pPr>
@@ -2060,11 +2776,11 @@
       <w:lang w:val="hu-HU"/>
     </w:rPr>
   </w:style>
-  <w:style w:type="paragraph" w:styleId="Heading4">
+  <w:style w:type="paragraph" w:styleId="Cmsor4">
     <w:name w:val="heading 4"/>
-    <w:basedOn w:val="Normal"/>
-    <w:next w:val="Normal"/>
-    <w:link w:val="Heading4Char"/>
+    <w:basedOn w:val="Norml"/>
+    <w:next w:val="Norml"/>
+    <w:link w:val="Cmsor4Char"/>
     <w:uiPriority w:val="99"/>
     <w:qFormat/>
     <w:pPr>
@@ -2080,11 +2796,11 @@
       <w:lang w:val="hu-HU"/>
     </w:rPr>
   </w:style>
-  <w:style w:type="paragraph" w:styleId="Heading5">
+  <w:style w:type="paragraph" w:styleId="Cmsor5">
     <w:name w:val="heading 5"/>
-    <w:basedOn w:val="Normal"/>
-    <w:next w:val="Normal"/>
-    <w:link w:val="Heading5Char"/>
+    <w:basedOn w:val="Norml"/>
+    <w:next w:val="Norml"/>
+    <w:link w:val="Cmsor5Char"/>
     <w:uiPriority w:val="99"/>
     <w:qFormat/>
     <w:pPr>
@@ -2100,11 +2816,11 @@
       <w:lang w:val="hu-HU"/>
     </w:rPr>
   </w:style>
-  <w:style w:type="paragraph" w:styleId="Heading6">
+  <w:style w:type="paragraph" w:styleId="Cmsor6">
     <w:name w:val="heading 6"/>
-    <w:basedOn w:val="Normal"/>
-    <w:next w:val="Normal"/>
-    <w:link w:val="Heading6Char"/>
+    <w:basedOn w:val="Norml"/>
+    <w:next w:val="Norml"/>
+    <w:link w:val="Cmsor6Char"/>
     <w:uiPriority w:val="99"/>
     <w:qFormat/>
     <w:pPr>
@@ -2120,16 +2836,17 @@
       <w:lang w:val="hu-HU"/>
     </w:rPr>
   </w:style>
-  <w:style w:type="character" w:default="1" w:styleId="DefaultParagraphFont">
+  <w:style w:type="character" w:default="1" w:styleId="Bekezdsalapbettpusa">
     <w:name w:val="Default Paragraph Font"/>
-    <w:uiPriority w:val="99"/>
+    <w:uiPriority w:val="1"/>
+    <w:semiHidden/>
+    <w:unhideWhenUsed/>
   </w:style>
-  <w:style w:type="table" w:default="1" w:styleId="TableNormal">
+  <w:style w:type="table" w:default="1" w:styleId="Normltblzat">
     <w:name w:val="Normal Table"/>
     <w:uiPriority w:val="99"/>
     <w:semiHidden/>
     <w:unhideWhenUsed/>
-    <w:qFormat/>
     <w:tblPr>
       <w:tblInd w:w="0" w:type="dxa"/>
       <w:tblCellMar>
@@ -2140,16 +2857,15 @@
       </w:tblCellMar>
     </w:tblPr>
   </w:style>
-  <w:style w:type="numbering" w:default="1" w:styleId="NoList">
+  <w:style w:type="numbering" w:default="1" w:styleId="Nemlista">
     <w:name w:val="No List"/>
     <w:uiPriority w:val="99"/>
     <w:semiHidden/>
     <w:unhideWhenUsed/>
   </w:style>
-  <w:style w:type="character" w:customStyle="1" w:styleId="Heading1Char">
-    <w:name w:val="Heading 1 Char"/>
-    <w:basedOn w:val="DefaultParagraphFont"/>
-    <w:link w:val="Heading1"/>
+  <w:style w:type="character" w:customStyle="1" w:styleId="Cmsor1Char">
+    <w:name w:val="Címsor 1 Char"/>
+    <w:link w:val="Cmsor1"/>
     <w:uiPriority w:val="99"/>
     <w:rPr>
       <w:rFonts w:ascii="Cambria" w:hAnsi="Cambria" w:cs="Cambria"/>
@@ -2161,10 +2877,9 @@
       <w:lang w:eastAsia="en-US"/>
     </w:rPr>
   </w:style>
-  <w:style w:type="character" w:customStyle="1" w:styleId="Heading2Char">
-    <w:name w:val="Heading 2 Char"/>
-    <w:basedOn w:val="DefaultParagraphFont"/>
-    <w:link w:val="Heading2"/>
+  <w:style w:type="character" w:customStyle="1" w:styleId="Cmsor2Char">
+    <w:name w:val="Címsor 2 Char"/>
+    <w:link w:val="Cmsor2"/>
     <w:uiPriority w:val="99"/>
     <w:rPr>
       <w:rFonts w:ascii="Cambria" w:hAnsi="Cambria" w:cs="Cambria"/>
@@ -2177,10 +2892,9 @@
       <w:lang w:eastAsia="en-US"/>
     </w:rPr>
   </w:style>
-  <w:style w:type="character" w:customStyle="1" w:styleId="Heading3Char">
-    <w:name w:val="Heading 3 Char"/>
-    <w:basedOn w:val="DefaultParagraphFont"/>
-    <w:link w:val="Heading3"/>
+  <w:style w:type="character" w:customStyle="1" w:styleId="Cmsor3Char">
+    <w:name w:val="Címsor 3 Char"/>
+    <w:link w:val="Cmsor3"/>
     <w:uiPriority w:val="99"/>
     <w:rPr>
       <w:rFonts w:ascii="Cambria" w:hAnsi="Cambria" w:cs="Cambria"/>
@@ -2191,10 +2905,9 @@
       <w:lang w:eastAsia="en-US"/>
     </w:rPr>
   </w:style>
-  <w:style w:type="character" w:customStyle="1" w:styleId="Heading4Char">
-    <w:name w:val="Heading 4 Char"/>
-    <w:basedOn w:val="DefaultParagraphFont"/>
-    <w:link w:val="Heading4"/>
+  <w:style w:type="character" w:customStyle="1" w:styleId="Cmsor4Char">
+    <w:name w:val="Címsor 4 Char"/>
+    <w:link w:val="Cmsor4"/>
     <w:uiPriority w:val="99"/>
     <w:rPr>
       <w:rFonts w:ascii="Times New Roman" w:hAnsi="Times New Roman" w:cs="Times New Roman"/>
@@ -2205,10 +2918,9 @@
       <w:lang w:eastAsia="en-US"/>
     </w:rPr>
   </w:style>
-  <w:style w:type="character" w:customStyle="1" w:styleId="Heading5Char">
-    <w:name w:val="Heading 5 Char"/>
-    <w:basedOn w:val="DefaultParagraphFont"/>
-    <w:link w:val="Heading5"/>
+  <w:style w:type="character" w:customStyle="1" w:styleId="Cmsor5Char">
+    <w:name w:val="Címsor 5 Char"/>
+    <w:link w:val="Cmsor5"/>
     <w:uiPriority w:val="99"/>
     <w:rPr>
       <w:rFonts w:ascii="Times New Roman" w:hAnsi="Times New Roman" w:cs="Times New Roman"/>
@@ -2221,10 +2933,9 @@
       <w:lang w:eastAsia="en-US"/>
     </w:rPr>
   </w:style>
-  <w:style w:type="character" w:customStyle="1" w:styleId="Heading6Char">
-    <w:name w:val="Heading 6 Char"/>
-    <w:basedOn w:val="DefaultParagraphFont"/>
-    <w:link w:val="Heading6"/>
+  <w:style w:type="character" w:customStyle="1" w:styleId="Cmsor6Char">
+    <w:name w:val="Címsor 6 Char"/>
+    <w:link w:val="Cmsor6"/>
     <w:uiPriority w:val="99"/>
     <w:rPr>
       <w:rFonts w:ascii="Times New Roman" w:hAnsi="Times New Roman" w:cs="Times New Roman"/>
@@ -2233,19 +2944,19 @@
       <w:lang w:eastAsia="en-US"/>
     </w:rPr>
   </w:style>
-  <w:style w:type="paragraph" w:styleId="ListParagraph">
+  <w:style w:type="paragraph" w:styleId="Listaszerbekezds">
     <w:name w:val="List Paragraph"/>
-    <w:basedOn w:val="Normal"/>
+    <w:basedOn w:val="Norml"/>
     <w:uiPriority w:val="99"/>
     <w:qFormat/>
     <w:pPr>
       <w:ind w:left="720"/>
     </w:pPr>
   </w:style>
-  <w:style w:type="paragraph" w:styleId="BodyText">
+  <w:style w:type="paragraph" w:styleId="Szvegtrzs">
     <w:name w:val="Body Text"/>
-    <w:basedOn w:val="Normal"/>
-    <w:link w:val="BodyTextChar"/>
+    <w:basedOn w:val="Norml"/>
+    <w:link w:val="SzvegtrzsChar"/>
     <w:uiPriority w:val="99"/>
     <w:pPr>
       <w:jc w:val="both"/>
@@ -2256,20 +2967,19 @@
       <w:lang w:val="hu-HU"/>
     </w:rPr>
   </w:style>
-  <w:style w:type="character" w:customStyle="1" w:styleId="BodyTextChar">
-    <w:name w:val="Body Text Char"/>
-    <w:basedOn w:val="DefaultParagraphFont"/>
-    <w:link w:val="BodyText"/>
+  <w:style w:type="character" w:customStyle="1" w:styleId="SzvegtrzsChar">
+    <w:name w:val="Szövegtörzs Char"/>
+    <w:link w:val="Szvegtrzs"/>
     <w:uiPriority w:val="99"/>
     <w:rPr>
       <w:rFonts w:ascii="Calibri" w:hAnsi="Calibri" w:cs="Calibri"/>
       <w:lang w:eastAsia="en-US"/>
     </w:rPr>
   </w:style>
-  <w:style w:type="paragraph" w:styleId="Title">
+  <w:style w:type="paragraph" w:styleId="Cm">
     <w:name w:val="Title"/>
-    <w:basedOn w:val="Normal"/>
-    <w:link w:val="TitleChar"/>
+    <w:basedOn w:val="Norml"/>
+    <w:link w:val="CmChar"/>
     <w:uiPriority w:val="99"/>
     <w:qFormat/>
     <w:pPr>
@@ -2283,10 +2993,9 @@
       <w:lang w:val="hu-HU"/>
     </w:rPr>
   </w:style>
-  <w:style w:type="character" w:customStyle="1" w:styleId="TitleChar">
-    <w:name w:val="Title Char"/>
-    <w:basedOn w:val="DefaultParagraphFont"/>
-    <w:link w:val="Title"/>
+  <w:style w:type="character" w:customStyle="1" w:styleId="CmChar">
+    <w:name w:val="Cím Char"/>
+    <w:link w:val="Cm"/>
     <w:uiPriority w:val="99"/>
     <w:rPr>
       <w:rFonts w:ascii="Cambria" w:hAnsi="Cambria" w:cs="Cambria"/>
@@ -2298,9 +3007,8 @@
       <w:lang w:eastAsia="en-US"/>
     </w:rPr>
   </w:style>
-  <w:style w:type="character" w:styleId="Hyperlink">
+  <w:style w:type="character" w:styleId="Hiperhivatkozs">
     <w:name w:val="Hyperlink"/>
-    <w:basedOn w:val="DefaultParagraphFont"/>
     <w:uiPriority w:val="99"/>
     <w:rPr>
       <w:rFonts w:ascii="Times New Roman" w:hAnsi="Times New Roman" w:cs="Times New Roman"/>
@@ -2308,10 +3016,10 @@
       <w:u w:val="single"/>
     </w:rPr>
   </w:style>
-  <w:style w:type="paragraph" w:styleId="Footer">
+  <w:style w:type="paragraph" w:styleId="llb">
     <w:name w:val="footer"/>
-    <w:basedOn w:val="Normal"/>
-    <w:link w:val="FooterChar"/>
+    <w:basedOn w:val="Norml"/>
+    <w:link w:val="llbChar"/>
     <w:uiPriority w:val="99"/>
     <w:pPr>
       <w:tabs>
@@ -2320,19 +3028,17 @@
       </w:tabs>
     </w:pPr>
   </w:style>
-  <w:style w:type="character" w:customStyle="1" w:styleId="FooterChar">
-    <w:name w:val="Footer Char"/>
-    <w:basedOn w:val="DefaultParagraphFont"/>
-    <w:link w:val="Footer"/>
+  <w:style w:type="character" w:customStyle="1" w:styleId="llbChar">
+    <w:name w:val="Élőláb Char"/>
+    <w:link w:val="llb"/>
     <w:uiPriority w:val="99"/>
     <w:rPr>
       <w:rFonts w:ascii="Calibri" w:hAnsi="Calibri" w:cs="Calibri"/>
       <w:lang w:eastAsia="en-US"/>
     </w:rPr>
   </w:style>
-  <w:style w:type="character" w:styleId="PageNumber">
+  <w:style w:type="character" w:styleId="Oldalszm">
     <w:name w:val="page number"/>
-    <w:basedOn w:val="DefaultParagraphFont"/>
     <w:uiPriority w:val="99"/>
     <w:rPr>
       <w:rFonts w:ascii="Times New Roman" w:hAnsi="Times New Roman" w:cs="Times New Roman"/>

</xml_diff>